<commit_message>
added all quistions file
</commit_message>
<xml_diff>
--- a/OOP.docx
+++ b/OOP.docx
@@ -1,6 +1,6 @@
 
 <file path=word/document.xml><?xml version="1.0" encoding="utf-8"?>
-<w:document xmlns:wpc="http://schemas.microsoft.com/office/word/2010/wordprocessingCanvas" xmlns:cx="http://schemas.microsoft.com/office/drawing/2014/chartex" xmlns:cx1="http://schemas.microsoft.com/office/drawing/2015/9/8/chartex" xmlns:cx2="http://schemas.microsoft.com/office/drawing/2015/10/21/chartex" xmlns:cx3="http://schemas.microsoft.com/office/drawing/2016/5/9/chartex" xmlns:cx4="http://schemas.microsoft.com/office/drawing/2016/5/10/chartex" xmlns:cx5="http://schemas.microsoft.com/office/drawing/2016/5/11/chartex" xmlns:cx6="http://schemas.microsoft.com/office/drawing/2016/5/12/chartex" xmlns:cx7="http://schemas.microsoft.com/office/drawing/2016/5/13/chartex" xmlns:cx8="http://schemas.microsoft.com/office/drawing/2016/5/14/chartex" xmlns:mc="http://schemas.openxmlformats.org/markup-compatibility/2006" xmlns:aink="http://schemas.microsoft.com/office/drawing/2016/ink" xmlns:am3d="http://schemas.microsoft.com/office/drawing/2017/model3d" xmlns:o="urn:schemas-microsoft-com:office:office" xmlns:r="http://schemas.openxmlformats.org/officeDocument/2006/relationships" xmlns:m="http://schemas.openxmlformats.org/officeDocument/2006/math" xmlns:v="urn:schemas-microsoft-com:vml" xmlns:wp14="http://schemas.microsoft.com/office/word/2010/wordprocessingDrawing" xmlns:wp="http://schemas.openxmlformats.org/drawingml/2006/wordprocessingDrawing" xmlns:w10="urn:schemas-microsoft-com:office:word" xmlns:w="http://schemas.openxmlformats.org/wordprocessingml/2006/main" xmlns:w14="http://schemas.microsoft.com/office/word/2010/wordml" xmlns:w15="http://schemas.microsoft.com/office/word/2012/wordml" xmlns:w16cex="http://schemas.microsoft.com/office/word/2018/wordml/cex" xmlns:w16cid="http://schemas.microsoft.com/office/word/2016/wordml/cid" xmlns:w16="http://schemas.microsoft.com/office/word/2018/wordml" xmlns:w16sdtdh="http://schemas.microsoft.com/office/word/2020/wordml/sdtdatahash" xmlns:w16se="http://schemas.microsoft.com/office/word/2015/wordml/symex" xmlns:wpg="http://schemas.microsoft.com/office/word/2010/wordprocessingGroup" xmlns:wpi="http://schemas.microsoft.com/office/word/2010/wordprocessingInk" xmlns:wne="http://schemas.microsoft.com/office/word/2006/wordml" xmlns:wps="http://schemas.microsoft.com/office/word/2010/wordprocessingShape" mc:Ignorable="w14 w15 w16se w16cid w16 w16cex w16sdtdh wp14">
+<w:document xmlns:wpc="http://schemas.microsoft.com/office/word/2010/wordprocessingCanvas" xmlns:cx="http://schemas.microsoft.com/office/drawing/2014/chartex" xmlns:mc="http://schemas.openxmlformats.org/markup-compatibility/2006" xmlns:o="urn:schemas-microsoft-com:office:office" xmlns:r="http://schemas.openxmlformats.org/officeDocument/2006/relationships" xmlns:m="http://schemas.openxmlformats.org/officeDocument/2006/math" xmlns:v="urn:schemas-microsoft-com:vml" xmlns:wp14="http://schemas.microsoft.com/office/word/2010/wordprocessingDrawing" xmlns:wp="http://schemas.openxmlformats.org/drawingml/2006/wordprocessingDrawing" xmlns:w10="urn:schemas-microsoft-com:office:word" xmlns:w="http://schemas.openxmlformats.org/wordprocessingml/2006/main" xmlns:w14="http://schemas.microsoft.com/office/word/2010/wordml" xmlns:w15="http://schemas.microsoft.com/office/word/2012/wordml" xmlns:w16se="http://schemas.microsoft.com/office/word/2015/wordml/symex" xmlns:wpg="http://schemas.microsoft.com/office/word/2010/wordprocessingGroup" xmlns:wpi="http://schemas.microsoft.com/office/word/2010/wordprocessingInk" xmlns:wne="http://schemas.microsoft.com/office/word/2006/wordml" xmlns:wps="http://schemas.microsoft.com/office/word/2010/wordprocessingShape" mc:Ignorable="w14 w15 w16se wp14">
   <w:body>
     <w:p>
       <w:pPr>
@@ -210,18 +210,35 @@
         </w:rPr>
         <w:t> — это использование только тех характеристик </w:t>
       </w:r>
-      <w:hyperlink r:id="rId6" w:tgtFrame="Объект (программирование)">
-        <w:r>
-          <w:rPr>
-            <w:rFonts w:ascii="Arial" w:hAnsi="Arial" w:cs="Arial"/>
-            <w:color w:val="000000" w:themeColor="text1"/>
-            <w:sz w:val="21"/>
-            <w:szCs w:val="21"/>
-            <w:highlight w:val="yellow"/>
-          </w:rPr>
-          <w:t>объекта</w:t>
-        </w:r>
-      </w:hyperlink>
+      <w:r>
+        <w:fldChar w:fldCharType="begin"/>
+      </w:r>
+      <w:r>
+        <w:instrText xml:space="preserve"> HYPERLINK "https://ru.wikipedia.org/wiki/Объект_(программирование)" \t "Объект (программирование)" \h </w:instrText>
+      </w:r>
+      <w:r>
+        <w:fldChar w:fldCharType="separate"/>
+      </w:r>
+      <w:r>
+        <w:rPr>
+          <w:rFonts w:ascii="Arial" w:hAnsi="Arial" w:cs="Arial"/>
+          <w:color w:val="000000" w:themeColor="text1"/>
+          <w:sz w:val="21"/>
+          <w:szCs w:val="21"/>
+          <w:highlight w:val="yellow"/>
+        </w:rPr>
+        <w:t>объекта</w:t>
+      </w:r>
+      <w:r>
+        <w:rPr>
+          <w:rFonts w:ascii="Arial" w:hAnsi="Arial" w:cs="Arial"/>
+          <w:color w:val="000000" w:themeColor="text1"/>
+          <w:sz w:val="21"/>
+          <w:szCs w:val="21"/>
+          <w:highlight w:val="yellow"/>
+        </w:rPr>
+        <w:fldChar w:fldCharType="end"/>
+      </w:r>
       <w:r>
         <w:rPr>
           <w:rFonts w:ascii="Arial" w:hAnsi="Arial" w:cs="Arial"/>
@@ -322,8 +339,68 @@
           <w:rFonts w:ascii="Times New Roman" w:hAnsi="Times New Roman" w:cs="Times New Roman"/>
           <w:sz w:val="28"/>
           <w:szCs w:val="28"/>
-        </w:rPr>
-        <w:t xml:space="preserve">Данные объекта обрабатываются своими собственными методами. Различные </w:t>
+          <w:highlight w:val="yellow"/>
+        </w:rPr>
+        <w:t>Данные объекта обрабатываются своими собственными методами.</w:t>
+      </w:r>
+      <w:r>
+        <w:rPr>
+          <w:highlight w:val="yellow"/>
+        </w:rPr>
+        <w:t xml:space="preserve"> </w:t>
+      </w:r>
+      <w:r>
+        <w:rPr>
+          <w:rFonts w:ascii="Times New Roman" w:hAnsi="Times New Roman" w:cs="Times New Roman"/>
+          <w:sz w:val="28"/>
+          <w:szCs w:val="28"/>
+          <w:highlight w:val="yellow"/>
+        </w:rPr>
+        <w:t>Инкапсуляция нужна чтобы методы не могли работать с чужими данными. Методы объединены с данными в классе, и вызываются на данных конкретного объекта.</w:t>
+      </w:r>
+      <w:r>
+        <w:rPr>
+          <w:rFonts w:ascii="Times New Roman" w:hAnsi="Times New Roman" w:cs="Times New Roman"/>
+          <w:sz w:val="28"/>
+          <w:szCs w:val="28"/>
+        </w:rPr>
+        <w:t xml:space="preserve"> </w:t>
+      </w:r>
+    </w:p>
+    <w:p>
+      <w:pPr>
+        <w:rPr>
+          <w:rFonts w:ascii="Times New Roman" w:hAnsi="Times New Roman" w:cs="Times New Roman"/>
+          <w:sz w:val="28"/>
+          <w:szCs w:val="28"/>
+        </w:rPr>
+      </w:pPr>
+      <w:r>
+        <w:rPr>
+          <w:rFonts w:ascii="Times New Roman" w:hAnsi="Times New Roman" w:cs="Times New Roman"/>
+          <w:sz w:val="28"/>
+          <w:szCs w:val="28"/>
+        </w:rPr>
+        <w:t>В процедурном было так</w:t>
+      </w:r>
+      <w:bookmarkStart w:id="0" w:name="_GoBack"/>
+      <w:bookmarkEnd w:id="0"/>
+    </w:p>
+    <w:p>
+      <w:pPr>
+        <w:rPr>
+          <w:rFonts w:ascii="Times New Roman" w:hAnsi="Times New Roman" w:cs="Times New Roman"/>
+          <w:sz w:val="28"/>
+          <w:szCs w:val="28"/>
+        </w:rPr>
+      </w:pPr>
+      <w:r>
+        <w:rPr>
+          <w:rFonts w:ascii="Times New Roman" w:hAnsi="Times New Roman" w:cs="Times New Roman"/>
+          <w:sz w:val="28"/>
+          <w:szCs w:val="28"/>
+        </w:rPr>
+        <w:t xml:space="preserve">Различные </w:t>
       </w:r>
       <w:r>
         <w:rPr>
@@ -364,6 +441,7 @@
           <w:sz w:val="28"/>
           <w:szCs w:val="28"/>
         </w:rPr>
+        <w:lastRenderedPageBreak/>
         <w:t xml:space="preserve"> </w:t>
       </w:r>
       <w:r>
@@ -372,108 +450,406 @@
           <w:sz w:val="28"/>
           <w:szCs w:val="28"/>
         </w:rPr>
-        <w:t xml:space="preserve">Плюс —возможность изменять реализацию, не меняя интерфейс. мы скрываем внутреннюю структуру, чтобы клиентский код не привязывался к ней. Вместо этого мы предлагаем ему использовать методы, которые </w:t>
-      </w:r>
-      <w:r>
-        <w:rPr>
-          <w:rFonts w:ascii="Times New Roman" w:hAnsi="Times New Roman" w:cs="Times New Roman"/>
-          <w:sz w:val="28"/>
-          <w:szCs w:val="28"/>
+        <w:t>Плюс —возможность изменять реализацию, не меняя интерфейс. мы скрываем внутреннюю структуру, чтобы клиентский код не привязывался к ней. Вместо этого мы предлагаем ему использовать методы, которые меняться не будут</w:t>
+      </w:r>
+      <w:r>
+        <w:rPr>
+          <w:rFonts w:ascii="Times New Roman" w:hAnsi="Times New Roman" w:cs="Times New Roman"/>
+          <w:sz w:val="28"/>
+          <w:szCs w:val="28"/>
+        </w:rPr>
+        <w:t>. Так же возможность использовать классы не вникая во внутреннюю структуру. Инкапсуляция позволяет ослабить связи между объектами.</w:t>
+      </w:r>
+    </w:p>
+    <w:p>
+      <w:pPr>
+        <w:rPr>
+          <w:rFonts w:ascii="Times New Roman" w:hAnsi="Times New Roman" w:cs="Times New Roman"/>
+          <w:sz w:val="28"/>
+          <w:szCs w:val="28"/>
+        </w:rPr>
+      </w:pPr>
+      <w:r>
+        <w:rPr>
+          <w:rFonts w:ascii="Times New Roman" w:hAnsi="Times New Roman" w:cs="Times New Roman"/>
+          <w:sz w:val="28"/>
+          <w:szCs w:val="28"/>
+        </w:rPr>
+        <w:t>Наследование — свойство, позволяющее создавать классы на основе уже существующих классов частично или полностью заимствуя функциональность.</w:t>
+      </w:r>
+      <w:r>
+        <w:rPr>
+          <w:rFonts w:ascii="Times New Roman" w:hAnsi="Times New Roman" w:cs="Times New Roman"/>
+          <w:sz w:val="28"/>
+          <w:szCs w:val="28"/>
+        </w:rPr>
+        <w:t xml:space="preserve"> Решает проблемы типизации</w:t>
+      </w:r>
+      <w:r>
+        <w:rPr>
+          <w:rFonts w:ascii="Times New Roman" w:hAnsi="Times New Roman" w:cs="Times New Roman"/>
+          <w:sz w:val="28"/>
+          <w:szCs w:val="28"/>
+        </w:rPr>
+        <w:t>, когда мы можеи точно определить к какому типу объект относится.</w:t>
+      </w:r>
+    </w:p>
+    <w:p>
+      <w:pPr>
+        <w:rPr>
+          <w:rFonts w:ascii="Times New Roman" w:hAnsi="Times New Roman" w:cs="Times New Roman"/>
+          <w:sz w:val="28"/>
+          <w:szCs w:val="28"/>
+        </w:rPr>
+      </w:pPr>
+      <w:r>
+        <w:rPr>
+          <w:rFonts w:ascii="Times New Roman" w:hAnsi="Times New Roman" w:cs="Times New Roman"/>
+          <w:sz w:val="28"/>
+          <w:szCs w:val="28"/>
+        </w:rPr>
+        <w:t>2 аспекта:</w:t>
+      </w:r>
+    </w:p>
+    <w:p>
+      <w:pPr>
+        <w:rPr>
+          <w:rFonts w:ascii="Times New Roman" w:hAnsi="Times New Roman" w:cs="Times New Roman"/>
+          <w:sz w:val="28"/>
+          <w:szCs w:val="28"/>
+        </w:rPr>
+      </w:pPr>
+      <w:r>
+        <w:rPr>
+          <w:rFonts w:ascii="Times New Roman" w:hAnsi="Times New Roman" w:cs="Times New Roman"/>
+          <w:sz w:val="28"/>
+          <w:szCs w:val="28"/>
+        </w:rPr>
+        <w:t>-наследование интерфейса (Интерфейс всегда наследуется)</w:t>
+      </w:r>
+    </w:p>
+    <w:p>
+      <w:pPr>
+        <w:rPr>
+          <w:rFonts w:ascii="Times New Roman" w:hAnsi="Times New Roman" w:cs="Times New Roman"/>
+          <w:sz w:val="28"/>
+          <w:szCs w:val="28"/>
+        </w:rPr>
+      </w:pPr>
+      <w:r>
+        <w:rPr>
+          <w:rFonts w:ascii="Times New Roman" w:hAnsi="Times New Roman" w:cs="Times New Roman"/>
+          <w:sz w:val="28"/>
+          <w:szCs w:val="28"/>
+        </w:rPr>
+        <w:t>-наследование реализации (Если она имеется. Например при наследовании интерфейсов нет реализации).</w:t>
+      </w:r>
+    </w:p>
+    <w:p>
+      <w:pPr>
+        <w:rPr>
+          <w:rFonts w:ascii="Times New Roman" w:hAnsi="Times New Roman" w:cs="Times New Roman"/>
+          <w:sz w:val="28"/>
+          <w:szCs w:val="28"/>
+        </w:rPr>
+      </w:pPr>
+      <w:r>
+        <w:rPr>
+          <w:rFonts w:ascii="Times New Roman" w:hAnsi="Times New Roman" w:cs="Times New Roman"/>
+          <w:b/>
+          <w:bCs/>
+          <w:sz w:val="28"/>
+          <w:szCs w:val="28"/>
+        </w:rPr>
+        <w:t>Полиморфизм</w:t>
+      </w:r>
+      <w:r>
+        <w:rPr>
+          <w:rFonts w:ascii="Times New Roman" w:hAnsi="Times New Roman" w:cs="Times New Roman"/>
+          <w:sz w:val="28"/>
+          <w:szCs w:val="28"/>
+        </w:rPr>
+        <w:t xml:space="preserve"> —сбособность </w:t>
+      </w:r>
+      <w:r>
+        <w:rPr>
+          <w:rFonts w:ascii="Times New Roman" w:hAnsi="Times New Roman" w:cs="Times New Roman"/>
+          <w:sz w:val="28"/>
+          <w:szCs w:val="28"/>
+        </w:rPr>
+        <w:t>системы</w:t>
+      </w:r>
+      <w:r>
+        <w:rPr>
+          <w:rFonts w:ascii="Times New Roman" w:hAnsi="Times New Roman" w:cs="Times New Roman"/>
+          <w:sz w:val="28"/>
+          <w:szCs w:val="28"/>
+        </w:rPr>
+        <w:t xml:space="preserve"> видоизменяться в зависимости от входных данных.</w:t>
+      </w:r>
+      <w:r>
+        <w:rPr>
+          <w:rFonts w:ascii="Times New Roman" w:hAnsi="Times New Roman" w:cs="Times New Roman"/>
+          <w:sz w:val="28"/>
+          <w:szCs w:val="28"/>
+        </w:rPr>
+        <w:t xml:space="preserve"> Способность единообразного взаимодействия с различными типами данных. </w:t>
+      </w:r>
+    </w:p>
+    <w:p>
+      <w:pPr>
+        <w:rPr>
+          <w:rFonts w:ascii="Times New Roman" w:hAnsi="Times New Roman" w:cs="Times New Roman"/>
+          <w:sz w:val="28"/>
+          <w:szCs w:val="28"/>
+        </w:rPr>
+      </w:pPr>
+      <w:r>
+        <w:rPr>
+          <w:rFonts w:ascii="Times New Roman" w:hAnsi="Times New Roman" w:cs="Times New Roman"/>
+          <w:sz w:val="28"/>
+          <w:szCs w:val="28"/>
+        </w:rPr>
+        <w:t>Основная цель – повышения коэффициента повторного использования кода.</w:t>
+      </w:r>
+    </w:p>
+    <w:p>
+      <w:pPr>
+        <w:rPr>
+          <w:rFonts w:ascii="Times New Roman" w:hAnsi="Times New Roman" w:cs="Times New Roman"/>
+          <w:sz w:val="28"/>
+          <w:szCs w:val="28"/>
+        </w:rPr>
+      </w:pPr>
+      <w:r>
+        <w:rPr>
+          <w:rFonts w:ascii="Times New Roman" w:hAnsi="Times New Roman" w:cs="Times New Roman"/>
+          <w:sz w:val="28"/>
+          <w:szCs w:val="28"/>
+        </w:rPr>
+        <w:t>Истинный полиморфизм – выполняется один и тот же код для разных типов объектов.</w:t>
+      </w:r>
+    </w:p>
+    <w:p>
+      <w:pPr>
+        <w:rPr>
+          <w:rFonts w:ascii="Times New Roman" w:hAnsi="Times New Roman" w:cs="Times New Roman"/>
+          <w:sz w:val="28"/>
+          <w:szCs w:val="28"/>
+        </w:rPr>
+      </w:pPr>
+      <w:r>
+        <w:rPr>
+          <w:rFonts w:ascii="Times New Roman" w:hAnsi="Times New Roman" w:cs="Times New Roman"/>
+          <w:sz w:val="28"/>
+          <w:szCs w:val="28"/>
+        </w:rPr>
+        <w:t>Мнимый полиморфизм – для разных типов используется разный, но синтаксический похожий код. Не является полиморфизмом, и количество написанного кода не уменьшает.</w:t>
+      </w:r>
+    </w:p>
+    <w:p>
+      <w:pPr>
+        <w:rPr>
+          <w:rFonts w:ascii="Times New Roman" w:hAnsi="Times New Roman" w:cs="Times New Roman"/>
+          <w:sz w:val="28"/>
+          <w:szCs w:val="28"/>
+        </w:rPr>
+      </w:pPr>
+    </w:p>
+    <w:p>
+      <w:pPr>
+        <w:rPr>
+          <w:rFonts w:ascii="Times New Roman" w:hAnsi="Times New Roman" w:cs="Times New Roman"/>
+          <w:sz w:val="28"/>
+          <w:szCs w:val="28"/>
+        </w:rPr>
+      </w:pPr>
+      <w:r>
+        <w:rPr>
+          <w:rFonts w:ascii="Times New Roman" w:hAnsi="Times New Roman" w:cs="Times New Roman"/>
+          <w:b/>
+          <w:sz w:val="28"/>
+          <w:szCs w:val="28"/>
+        </w:rPr>
+        <w:t>Полиморфизм подтипов</w:t>
+      </w:r>
+      <w:r>
+        <w:rPr>
+          <w:rFonts w:ascii="Times New Roman" w:hAnsi="Times New Roman" w:cs="Times New Roman"/>
+          <w:sz w:val="28"/>
+          <w:szCs w:val="28"/>
+        </w:rPr>
+        <w:t xml:space="preserve"> — свойство системы использовать объект, опираясь только на его интерфейс (контракт), не зная при этом фактического типа. (это возможность алгоритма работать со всеми подтипами одного общего типа, опираясь на свойства общего типа )</w:t>
+      </w:r>
+      <w:r>
+        <w:rPr>
+          <w:rFonts w:ascii="Times New Roman" w:hAnsi="Times New Roman" w:cs="Times New Roman"/>
+          <w:sz w:val="28"/>
+          <w:szCs w:val="28"/>
+        </w:rPr>
+        <w:t xml:space="preserve">. Интерфейс предка, реализация потомка. </w:t>
+      </w:r>
+      <w:r>
+        <w:rPr>
+          <w:rFonts w:ascii="Times New Roman" w:hAnsi="Times New Roman" w:cs="Times New Roman"/>
+          <w:sz w:val="28"/>
+          <w:szCs w:val="28"/>
+        </w:rPr>
+        <w:t xml:space="preserve">Такой подход позволяет подтипам реализовывать свое поведение и т.о. изменять поведение программы без перекомпиляции кода-клиента.  (выз. Код исп. </w:t>
+      </w:r>
+      <w:proofErr w:type="spellStart"/>
+      <w:r>
+        <w:rPr>
+          <w:rFonts w:ascii="Times New Roman" w:hAnsi="Times New Roman" w:cs="Times New Roman"/>
+          <w:sz w:val="28"/>
+          <w:szCs w:val="28"/>
+          <w:lang w:val="en-US"/>
+        </w:rPr>
+        <w:t>Obj</w:t>
+      </w:r>
+      <w:proofErr w:type="spellEnd"/>
+      <w:r>
+        <w:rPr>
+          <w:rFonts w:ascii="Times New Roman" w:hAnsi="Times New Roman" w:cs="Times New Roman"/>
+          <w:sz w:val="28"/>
+          <w:szCs w:val="28"/>
+        </w:rPr>
+        <w:t xml:space="preserve"> не зная его пользвоат. типа)</w:t>
+      </w:r>
+    </w:p>
+    <w:p>
+      <w:pPr>
+        <w:rPr>
+          <w:rFonts w:ascii="Times New Roman" w:hAnsi="Times New Roman" w:cs="Times New Roman"/>
+          <w:sz w:val="28"/>
+          <w:szCs w:val="28"/>
+        </w:rPr>
+      </w:pPr>
+    </w:p>
+    <w:p>
+      <w:pPr>
+        <w:rPr>
+          <w:rFonts w:ascii="Times New Roman" w:hAnsi="Times New Roman" w:cs="Times New Roman"/>
+          <w:sz w:val="28"/>
+          <w:szCs w:val="28"/>
+          <w:highlight w:val="yellow"/>
+        </w:rPr>
+      </w:pPr>
+      <w:r>
+        <w:rPr>
+          <w:rFonts w:ascii="Times New Roman" w:hAnsi="Times New Roman" w:cs="Times New Roman"/>
+          <w:b/>
+          <w:sz w:val="28"/>
+          <w:szCs w:val="28"/>
+          <w:highlight w:val="yellow"/>
+        </w:rPr>
+        <w:t>Параметрический полиморфизм</w:t>
+      </w:r>
+      <w:r>
+        <w:rPr>
+          <w:rFonts w:ascii="Times New Roman" w:hAnsi="Times New Roman" w:cs="Times New Roman"/>
+          <w:sz w:val="28"/>
+          <w:szCs w:val="28"/>
+          <w:highlight w:val="yellow"/>
+        </w:rPr>
+        <w:t xml:space="preserve"> —</w:t>
+      </w:r>
+      <w:r>
+        <w:rPr>
+          <w:rFonts w:ascii="Times New Roman" w:hAnsi="Times New Roman" w:cs="Times New Roman"/>
+          <w:sz w:val="28"/>
+          <w:szCs w:val="28"/>
+          <w:highlight w:val="yellow"/>
+        </w:rPr>
+        <w:t>позволяет определить функцию, метод или тип данных обобщенно, так что значения обрабатываются идентично вне зависимости от их типа.</w:t>
+      </w:r>
+    </w:p>
+    <w:p>
+      <w:pPr>
+        <w:rPr>
+          <w:rFonts w:ascii="Times New Roman" w:hAnsi="Times New Roman" w:cs="Times New Roman"/>
+          <w:sz w:val="28"/>
+          <w:szCs w:val="28"/>
+        </w:rPr>
+      </w:pPr>
+      <w:r>
+        <w:rPr>
+          <w:rFonts w:ascii="Times New Roman" w:hAnsi="Times New Roman" w:cs="Times New Roman"/>
+          <w:sz w:val="28"/>
+          <w:szCs w:val="28"/>
+          <w:highlight w:val="yellow"/>
         </w:rPr>
         <w:lastRenderedPageBreak/>
-        <w:t>меняться не будут</w:t>
-      </w:r>
-      <w:r>
-        <w:rPr>
-          <w:rFonts w:ascii="Times New Roman" w:hAnsi="Times New Roman" w:cs="Times New Roman"/>
-          <w:sz w:val="28"/>
-          <w:szCs w:val="28"/>
-        </w:rPr>
-        <w:t>. Так же возможность использовать классы не вникая во внутреннюю структуру. Инкапсуляция позволяет ослабить связи между объектами.</w:t>
-      </w:r>
-    </w:p>
-    <w:p>
-      <w:pPr>
-        <w:rPr>
-          <w:rFonts w:ascii="Times New Roman" w:hAnsi="Times New Roman" w:cs="Times New Roman"/>
-          <w:sz w:val="28"/>
-          <w:szCs w:val="28"/>
-        </w:rPr>
-      </w:pPr>
-      <w:r>
-        <w:rPr>
-          <w:rFonts w:ascii="Times New Roman" w:hAnsi="Times New Roman" w:cs="Times New Roman"/>
-          <w:sz w:val="28"/>
-          <w:szCs w:val="28"/>
-        </w:rPr>
-        <w:t>Наследование — свойство, позволяющее создавать классы на основе уже существующих классов частично или полностью заимствуя функциональность.</w:t>
-      </w:r>
-      <w:r>
-        <w:rPr>
-          <w:rFonts w:ascii="Times New Roman" w:hAnsi="Times New Roman" w:cs="Times New Roman"/>
-          <w:sz w:val="28"/>
-          <w:szCs w:val="28"/>
-        </w:rPr>
-        <w:t xml:space="preserve"> Решает проблемы типизации</w:t>
-      </w:r>
-      <w:r>
-        <w:rPr>
-          <w:rFonts w:ascii="Times New Roman" w:hAnsi="Times New Roman" w:cs="Times New Roman"/>
-          <w:sz w:val="28"/>
-          <w:szCs w:val="28"/>
-        </w:rPr>
-        <w:t>, когда мы можеи точно определить к какому типу объект относится.</w:t>
-      </w:r>
-    </w:p>
-    <w:p>
-      <w:pPr>
-        <w:rPr>
-          <w:rFonts w:ascii="Times New Roman" w:hAnsi="Times New Roman" w:cs="Times New Roman"/>
-          <w:sz w:val="28"/>
-          <w:szCs w:val="28"/>
-        </w:rPr>
-      </w:pPr>
-      <w:r>
-        <w:rPr>
-          <w:rFonts w:ascii="Times New Roman" w:hAnsi="Times New Roman" w:cs="Times New Roman"/>
-          <w:sz w:val="28"/>
-          <w:szCs w:val="28"/>
-        </w:rPr>
-        <w:t>2 аспекта:</w:t>
-      </w:r>
-    </w:p>
-    <w:p>
-      <w:pPr>
-        <w:rPr>
-          <w:rFonts w:ascii="Times New Roman" w:hAnsi="Times New Roman" w:cs="Times New Roman"/>
-          <w:sz w:val="28"/>
-          <w:szCs w:val="28"/>
-        </w:rPr>
-      </w:pPr>
-      <w:r>
-        <w:rPr>
-          <w:rFonts w:ascii="Times New Roman" w:hAnsi="Times New Roman" w:cs="Times New Roman"/>
-          <w:sz w:val="28"/>
-          <w:szCs w:val="28"/>
-        </w:rPr>
-        <w:t>-наследование интерфейса (Интерфейс всегда наследуется)</w:t>
-      </w:r>
-    </w:p>
-    <w:p>
-      <w:pPr>
-        <w:rPr>
-          <w:rFonts w:ascii="Times New Roman" w:hAnsi="Times New Roman" w:cs="Times New Roman"/>
-          <w:sz w:val="28"/>
-          <w:szCs w:val="28"/>
-        </w:rPr>
-      </w:pPr>
-      <w:r>
-        <w:rPr>
-          <w:rFonts w:ascii="Times New Roman" w:hAnsi="Times New Roman" w:cs="Times New Roman"/>
-          <w:sz w:val="28"/>
-          <w:szCs w:val="28"/>
-        </w:rPr>
-        <w:t>-наследование реализации (Если она имеется. Например при наследовании интерфейсов нет реализации).</w:t>
+        <w:t xml:space="preserve"> подразумевает исполнение одного и того же кода для всех допустимых типов переменных (Дженерики).</w:t>
+      </w:r>
+      <w:r>
+        <w:rPr>
+          <w:rFonts w:ascii="Times New Roman" w:hAnsi="Times New Roman" w:cs="Times New Roman"/>
+          <w:sz w:val="28"/>
+          <w:szCs w:val="28"/>
+        </w:rPr>
+        <w:t xml:space="preserve"> Использует аргументы на основе поведения, а не значения. Данный вид полиморфизма позволяет описывать вычисления в общем виде. </w:t>
+      </w:r>
+    </w:p>
+    <w:p>
+      <w:pPr>
+        <w:rPr>
+          <w:rFonts w:ascii="Times New Roman" w:hAnsi="Times New Roman" w:cs="Times New Roman"/>
+          <w:sz w:val="28"/>
+          <w:szCs w:val="28"/>
+        </w:rPr>
+      </w:pPr>
+      <w:r>
+        <w:rPr>
+          <w:rFonts w:ascii="Times New Roman" w:hAnsi="Times New Roman" w:cs="Times New Roman"/>
+          <w:sz w:val="28"/>
+          <w:szCs w:val="28"/>
+        </w:rPr>
+        <w:t xml:space="preserve">Другими словами, </w:t>
+      </w:r>
+      <w:bookmarkStart w:id="1" w:name="_Hlk92318755"/>
+      <w:r>
+        <w:rPr>
+          <w:rFonts w:ascii="Times New Roman" w:hAnsi="Times New Roman" w:cs="Times New Roman"/>
+          <w:sz w:val="28"/>
+          <w:szCs w:val="28"/>
+        </w:rPr>
+        <w:t>существует возможность описывать функции, которые будут работать с любыми типами данных. Такие функции называют параметрически полиморфными.</w:t>
+      </w:r>
+    </w:p>
+    <w:bookmarkEnd w:id="1"/>
+    <w:p>
+      <w:pPr>
+        <w:rPr>
+          <w:rFonts w:ascii="Times New Roman" w:hAnsi="Times New Roman" w:cs="Times New Roman"/>
+          <w:sz w:val="28"/>
+          <w:szCs w:val="28"/>
+        </w:rPr>
+      </w:pPr>
+      <w:r>
+        <w:rPr>
+          <w:rFonts w:ascii="Times New Roman" w:hAnsi="Times New Roman" w:cs="Times New Roman"/>
+          <w:sz w:val="28"/>
+          <w:szCs w:val="28"/>
+        </w:rPr>
+        <w:t>позволяет определять функцию, так что значения обрабатываются идентично для всех ДОПУСТИМЫХ типов.</w:t>
+      </w:r>
+    </w:p>
+    <w:p>
+      <w:pPr>
+        <w:rPr>
+          <w:rFonts w:ascii="Times New Roman" w:hAnsi="Times New Roman" w:cs="Times New Roman"/>
+          <w:sz w:val="28"/>
+          <w:szCs w:val="28"/>
+        </w:rPr>
+      </w:pPr>
+      <w:r>
+        <w:rPr>
+          <w:rFonts w:ascii="Times New Roman" w:hAnsi="Times New Roman" w:cs="Times New Roman"/>
+          <w:sz w:val="28"/>
+          <w:szCs w:val="28"/>
+        </w:rPr>
+        <w:t>возможность алгоритма работать с данными "не названных" типов, которым присвоены абстрактные имена. Т.е. типы являются Параметрами алгоритма, равно, как и его аргументы.</w:t>
       </w:r>
     </w:p>
     <w:p>
@@ -488,85 +864,118 @@
         <w:rPr>
           <w:rFonts w:ascii="Times New Roman" w:hAnsi="Times New Roman" w:cs="Times New Roman"/>
           <w:b/>
-          <w:bCs/>
-          <w:sz w:val="28"/>
-          <w:szCs w:val="28"/>
-        </w:rPr>
-        <w:t>Полиморфизм</w:t>
-      </w:r>
-      <w:r>
-        <w:rPr>
-          <w:rFonts w:ascii="Times New Roman" w:hAnsi="Times New Roman" w:cs="Times New Roman"/>
-          <w:sz w:val="28"/>
-          <w:szCs w:val="28"/>
-        </w:rPr>
-        <w:t xml:space="preserve"> —сбособность </w:t>
-      </w:r>
-      <w:r>
-        <w:rPr>
-          <w:rFonts w:ascii="Times New Roman" w:hAnsi="Times New Roman" w:cs="Times New Roman"/>
-          <w:sz w:val="28"/>
-          <w:szCs w:val="28"/>
-        </w:rPr>
-        <w:t>системы</w:t>
-      </w:r>
-      <w:r>
-        <w:rPr>
-          <w:rFonts w:ascii="Times New Roman" w:hAnsi="Times New Roman" w:cs="Times New Roman"/>
-          <w:sz w:val="28"/>
-          <w:szCs w:val="28"/>
-        </w:rPr>
-        <w:t xml:space="preserve"> видоизменяться в зависимости от входных данных.</w:t>
-      </w:r>
-      <w:r>
-        <w:rPr>
-          <w:rFonts w:ascii="Times New Roman" w:hAnsi="Times New Roman" w:cs="Times New Roman"/>
-          <w:sz w:val="28"/>
-          <w:szCs w:val="28"/>
-        </w:rPr>
-        <w:t xml:space="preserve"> Способность единообразного взаимодействия с различными типами данных. </w:t>
-      </w:r>
-    </w:p>
-    <w:p>
-      <w:pPr>
-        <w:rPr>
-          <w:rFonts w:ascii="Times New Roman" w:hAnsi="Times New Roman" w:cs="Times New Roman"/>
-          <w:sz w:val="28"/>
-          <w:szCs w:val="28"/>
-        </w:rPr>
-      </w:pPr>
-      <w:r>
-        <w:rPr>
-          <w:rFonts w:ascii="Times New Roman" w:hAnsi="Times New Roman" w:cs="Times New Roman"/>
-          <w:sz w:val="28"/>
-          <w:szCs w:val="28"/>
-        </w:rPr>
-        <w:t>Основная цель – повышения коэффициента повторного использования кода.</w:t>
-      </w:r>
-    </w:p>
-    <w:p>
-      <w:pPr>
-        <w:rPr>
-          <w:rFonts w:ascii="Times New Roman" w:hAnsi="Times New Roman" w:cs="Times New Roman"/>
-          <w:sz w:val="28"/>
-          <w:szCs w:val="28"/>
-        </w:rPr>
-      </w:pPr>
-      <w:r>
-        <w:rPr>
-          <w:rFonts w:ascii="Times New Roman" w:hAnsi="Times New Roman" w:cs="Times New Roman"/>
-          <w:sz w:val="28"/>
-          <w:szCs w:val="28"/>
-        </w:rPr>
-        <w:t xml:space="preserve">Истинный полиморфизм </w:t>
-      </w:r>
-      <w:r>
-        <w:rPr>
-          <w:rFonts w:ascii="Times New Roman" w:hAnsi="Times New Roman" w:cs="Times New Roman"/>
-          <w:sz w:val="28"/>
-          <w:szCs w:val="28"/>
-        </w:rPr>
-        <w:t>–</w:t>
+          <w:sz w:val="28"/>
+          <w:szCs w:val="28"/>
+          <w:lang w:val="en-US"/>
+        </w:rPr>
+        <w:t>AD</w:t>
+      </w:r>
+      <w:r>
+        <w:rPr>
+          <w:rFonts w:ascii="Times New Roman" w:hAnsi="Times New Roman" w:cs="Times New Roman"/>
+          <w:b/>
+          <w:sz w:val="28"/>
+          <w:szCs w:val="28"/>
+        </w:rPr>
+        <w:t>-</w:t>
+      </w:r>
+      <w:r>
+        <w:rPr>
+          <w:rFonts w:ascii="Times New Roman" w:hAnsi="Times New Roman" w:cs="Times New Roman"/>
+          <w:b/>
+          <w:sz w:val="28"/>
+          <w:szCs w:val="28"/>
+          <w:lang w:val="en-US"/>
+        </w:rPr>
+        <w:t>HOC</w:t>
+      </w:r>
+      <w:r>
+        <w:rPr>
+          <w:rFonts w:ascii="Times New Roman" w:hAnsi="Times New Roman" w:cs="Times New Roman"/>
+          <w:sz w:val="28"/>
+          <w:szCs w:val="28"/>
+        </w:rPr>
+        <w:t xml:space="preserve"> — (перегрузка, приведение типов) — данный вид полиморфизма позволяет определять функции и методы, которые будут иметь разную реализацию в зависимости от типов аргументов и их </w:t>
+      </w:r>
+      <w:proofErr w:type="gramStart"/>
+      <w:r>
+        <w:rPr>
+          <w:rFonts w:ascii="Times New Roman" w:hAnsi="Times New Roman" w:cs="Times New Roman"/>
+          <w:sz w:val="28"/>
+          <w:szCs w:val="28"/>
+        </w:rPr>
+        <w:t>количества.(</w:t>
+      </w:r>
+      <w:proofErr w:type="gramEnd"/>
+      <w:r>
+        <w:rPr>
+          <w:rFonts w:ascii="Times New Roman" w:hAnsi="Times New Roman" w:cs="Times New Roman"/>
+          <w:sz w:val="28"/>
+          <w:szCs w:val="28"/>
+        </w:rPr>
+        <w:t xml:space="preserve">одинаковое имя, но различные сигнатуры). Перегруженными могут быть функции, методы, операторы. </w:t>
+      </w:r>
+    </w:p>
+    <w:p>
+      <w:pPr>
+        <w:rPr>
+          <w:rFonts w:ascii="Times New Roman" w:hAnsi="Times New Roman" w:cs="Times New Roman"/>
+          <w:sz w:val="28"/>
+          <w:szCs w:val="28"/>
+        </w:rPr>
+      </w:pPr>
+      <w:r>
+        <w:rPr>
+          <w:rFonts w:ascii="Times New Roman" w:hAnsi="Times New Roman" w:cs="Times New Roman"/>
+          <w:sz w:val="28"/>
+          <w:szCs w:val="28"/>
+        </w:rPr>
+        <w:t>данный вид полиморфизма позволяет описывать вычисления в общем виде. Другими словами, существует возможность описывать функции, которые будут работать с любыми типами данных. один и тот же метод будет работать с разными параметрами</w:t>
+      </w:r>
+    </w:p>
+    <w:p>
+      <w:pPr>
+        <w:rPr>
+          <w:rFonts w:ascii="Times New Roman" w:hAnsi="Times New Roman" w:cs="Times New Roman"/>
+          <w:sz w:val="28"/>
+          <w:szCs w:val="28"/>
+        </w:rPr>
+      </w:pPr>
+      <w:r>
+        <w:rPr>
+          <w:rFonts w:ascii="Times New Roman" w:hAnsi="Times New Roman" w:cs="Times New Roman"/>
+          <w:sz w:val="28"/>
+          <w:szCs w:val="28"/>
+        </w:rPr>
+        <w:t xml:space="preserve">В </w:t>
+      </w:r>
+      <w:r>
+        <w:rPr>
+          <w:rFonts w:ascii="Times New Roman" w:hAnsi="Times New Roman" w:cs="Times New Roman"/>
+          <w:b/>
+          <w:bCs/>
+          <w:sz w:val="28"/>
+          <w:szCs w:val="28"/>
+        </w:rPr>
+        <w:t>объектно</w:t>
+      </w:r>
+      <w:r>
+        <w:rPr>
+          <w:rFonts w:ascii="Times New Roman" w:hAnsi="Times New Roman" w:cs="Times New Roman"/>
+          <w:sz w:val="28"/>
+          <w:szCs w:val="28"/>
+        </w:rPr>
+        <w:t>-</w:t>
+      </w:r>
+      <w:r>
+        <w:rPr>
+          <w:rFonts w:ascii="Times New Roman" w:hAnsi="Times New Roman" w:cs="Times New Roman"/>
+          <w:b/>
+          <w:bCs/>
+          <w:sz w:val="28"/>
+          <w:szCs w:val="28"/>
+        </w:rPr>
+        <w:t>ориентированном</w:t>
       </w:r>
       <w:r>
         <w:rPr>
@@ -579,78 +988,99 @@
       <w:r>
         <w:rPr>
           <w:rFonts w:ascii="Times New Roman" w:hAnsi="Times New Roman" w:cs="Times New Roman"/>
-          <w:sz w:val="28"/>
-          <w:szCs w:val="28"/>
-        </w:rPr>
-        <w:t>выполняется один и тот же код для разных типов объектов.</w:t>
-      </w:r>
-    </w:p>
-    <w:p>
-      <w:pPr>
-        <w:rPr>
-          <w:rFonts w:ascii="Times New Roman" w:hAnsi="Times New Roman" w:cs="Times New Roman"/>
-          <w:sz w:val="28"/>
-          <w:szCs w:val="28"/>
-        </w:rPr>
-      </w:pPr>
-      <w:r>
-        <w:rPr>
-          <w:rFonts w:ascii="Times New Roman" w:hAnsi="Times New Roman" w:cs="Times New Roman"/>
-          <w:sz w:val="28"/>
-          <w:szCs w:val="28"/>
-        </w:rPr>
-        <w:t>Мнимый полиморфизм – для разных типов используется разный, но синтаксический похожий код. Не является полиморфизмом, и количество написанного кода не уменьшает.</w:t>
-      </w:r>
-    </w:p>
-    <w:p>
-      <w:pPr>
-        <w:rPr>
-          <w:rFonts w:ascii="Times New Roman" w:hAnsi="Times New Roman" w:cs="Times New Roman"/>
-          <w:sz w:val="28"/>
-          <w:szCs w:val="28"/>
-        </w:rPr>
-      </w:pPr>
-    </w:p>
-    <w:p>
-      <w:pPr>
-        <w:rPr>
-          <w:rFonts w:ascii="Times New Roman" w:hAnsi="Times New Roman" w:cs="Times New Roman"/>
-          <w:sz w:val="28"/>
-          <w:szCs w:val="28"/>
-        </w:rPr>
-      </w:pPr>
-      <w:r>
-        <w:rPr>
-          <w:rFonts w:ascii="Times New Roman" w:hAnsi="Times New Roman" w:cs="Times New Roman"/>
           <w:b/>
-          <w:sz w:val="28"/>
-          <w:szCs w:val="28"/>
-        </w:rPr>
-        <w:t>Полиморфизм подтипов</w:t>
-      </w:r>
-      <w:r>
-        <w:rPr>
-          <w:rFonts w:ascii="Times New Roman" w:hAnsi="Times New Roman" w:cs="Times New Roman"/>
-          <w:sz w:val="28"/>
-          <w:szCs w:val="28"/>
-        </w:rPr>
-        <w:t xml:space="preserve"> — свойство системы использовать объект, опираясь только на его интерфейс (контракт), не зная при этом фактического типа. (это возможность алгоритма работать со всеми подтипами одного общего типа, опираясь на свойства общего типа )</w:t>
-      </w:r>
-      <w:r>
-        <w:rPr>
-          <w:rFonts w:ascii="Times New Roman" w:hAnsi="Times New Roman" w:cs="Times New Roman"/>
-          <w:sz w:val="28"/>
-          <w:szCs w:val="28"/>
-        </w:rPr>
-        <w:t xml:space="preserve">. Интерфейс предка, реализация потомка. </w:t>
-      </w:r>
-      <w:r>
-        <w:rPr>
-          <w:rFonts w:ascii="Times New Roman" w:hAnsi="Times New Roman" w:cs="Times New Roman"/>
-          <w:sz w:val="28"/>
-          <w:szCs w:val="28"/>
-        </w:rPr>
-        <w:t xml:space="preserve">Такой подход позволяет подтипам реализовывать свое поведение и т.о. изменять поведение программы без перекомпиляции кода-клиента.  (выз. Код исп. </w:t>
+          <w:bCs/>
+          <w:sz w:val="28"/>
+          <w:szCs w:val="28"/>
+        </w:rPr>
+        <w:t>программировании</w:t>
+      </w:r>
+      <w:r>
+        <w:rPr>
+          <w:rFonts w:ascii="Times New Roman" w:hAnsi="Times New Roman" w:cs="Times New Roman"/>
+          <w:sz w:val="28"/>
+          <w:szCs w:val="28"/>
+        </w:rPr>
+        <w:t xml:space="preserve"> </w:t>
+      </w:r>
+      <w:r>
+        <w:rPr>
+          <w:rFonts w:ascii="Times New Roman" w:hAnsi="Times New Roman" w:cs="Times New Roman"/>
+          <w:b/>
+          <w:bCs/>
+          <w:sz w:val="28"/>
+          <w:szCs w:val="28"/>
+        </w:rPr>
+        <w:t>ассоциация</w:t>
+      </w:r>
+      <w:r>
+        <w:rPr>
+          <w:rFonts w:ascii="Times New Roman" w:hAnsi="Times New Roman" w:cs="Times New Roman"/>
+          <w:sz w:val="28"/>
+          <w:szCs w:val="28"/>
+        </w:rPr>
+        <w:t xml:space="preserve"> означает отношение между классами объектов, которое позволяет одному экземпляру объекта вызвать другой, чтобы выполнить действие от его имени. Это структурное отношение, поскольку определяет связь между объектами одного рода и объектами другого рода и не моделирует поведение.</w:t>
+      </w:r>
+    </w:p>
+    <w:p>
+      <w:pPr>
+        <w:rPr>
+          <w:rFonts w:ascii="Times New Roman" w:hAnsi="Times New Roman" w:cs="Times New Roman"/>
+          <w:sz w:val="28"/>
+          <w:szCs w:val="28"/>
+        </w:rPr>
+      </w:pPr>
+      <w:r>
+        <w:rPr>
+          <w:rFonts w:ascii="Times New Roman" w:hAnsi="Times New Roman" w:cs="Times New Roman"/>
+          <w:sz w:val="28"/>
+          <w:szCs w:val="28"/>
+          <w:highlight w:val="yellow"/>
+        </w:rPr>
+        <w:t>Ассоциация</w:t>
+      </w:r>
+      <w:r>
+        <w:rPr>
+          <w:rFonts w:ascii="Times New Roman" w:hAnsi="Times New Roman" w:cs="Times New Roman"/>
+          <w:color w:val="FF0000"/>
+          <w:sz w:val="28"/>
+          <w:szCs w:val="28"/>
+        </w:rPr>
+        <w:t xml:space="preserve"> </w:t>
+      </w:r>
+      <w:r>
+        <w:rPr>
+          <w:rFonts w:ascii="Times New Roman" w:hAnsi="Times New Roman" w:cs="Times New Roman"/>
+          <w:sz w:val="28"/>
+          <w:szCs w:val="28"/>
+        </w:rPr>
+        <w:t>означает, что объекты двух классов могут ссылаться один на другой, иметь некоторую связь между друг другом.</w:t>
+      </w:r>
+    </w:p>
+    <w:p>
+      <w:pPr>
+        <w:rPr>
+          <w:rFonts w:ascii="Times New Roman" w:hAnsi="Times New Roman" w:cs="Times New Roman"/>
+          <w:sz w:val="28"/>
+          <w:szCs w:val="28"/>
+        </w:rPr>
+      </w:pPr>
+      <w:r>
+        <w:rPr>
+          <w:rFonts w:ascii="Times New Roman" w:hAnsi="Times New Roman" w:cs="Times New Roman"/>
+          <w:b/>
+          <w:sz w:val="28"/>
+          <w:szCs w:val="28"/>
+        </w:rPr>
+        <w:t>Агрегация</w:t>
+      </w:r>
+      <w:r>
+        <w:rPr>
+          <w:rFonts w:ascii="Times New Roman" w:hAnsi="Times New Roman" w:cs="Times New Roman"/>
+          <w:sz w:val="28"/>
+          <w:szCs w:val="28"/>
+        </w:rPr>
+        <w:t xml:space="preserve"> – это вид ассоциации, при котором объекты не сильно зависят друг от друга. (</w:t>
       </w:r>
       <w:r>
         <w:rPr>
@@ -659,34 +1089,92 @@
           <w:szCs w:val="28"/>
           <w:lang w:val="en-US"/>
         </w:rPr>
-        <w:t>Obj</w:t>
-      </w:r>
-      <w:r>
-        <w:rPr>
-          <w:rFonts w:ascii="Times New Roman" w:hAnsi="Times New Roman" w:cs="Times New Roman"/>
-          <w:sz w:val="28"/>
-          <w:szCs w:val="28"/>
-        </w:rPr>
-        <w:t xml:space="preserve"> не зная его пользвоат. типа)</w:t>
-      </w:r>
-    </w:p>
-    <w:p>
-      <w:pPr>
-        <w:rPr>
-          <w:rFonts w:ascii="Times New Roman" w:hAnsi="Times New Roman" w:cs="Times New Roman"/>
-          <w:sz w:val="28"/>
-          <w:szCs w:val="28"/>
-        </w:rPr>
-      </w:pPr>
-    </w:p>
-    <w:p>
-      <w:pPr>
+        <w:t>class</w:t>
+      </w:r>
+      <w:r>
+        <w:rPr>
+          <w:rFonts w:ascii="Times New Roman" w:hAnsi="Times New Roman" w:cs="Times New Roman"/>
+          <w:sz w:val="28"/>
+          <w:szCs w:val="28"/>
+        </w:rPr>
+        <w:t xml:space="preserve"> </w:t>
+      </w:r>
+      <w:r>
+        <w:rPr>
+          <w:rFonts w:ascii="Times New Roman" w:hAnsi="Times New Roman" w:cs="Times New Roman"/>
+          <w:sz w:val="28"/>
+          <w:szCs w:val="28"/>
+          <w:lang w:val="en-US"/>
+        </w:rPr>
+        <w:t>A</w:t>
+      </w:r>
+      <w:r>
+        <w:rPr>
+          <w:rFonts w:ascii="Times New Roman" w:hAnsi="Times New Roman" w:cs="Times New Roman"/>
+          <w:sz w:val="28"/>
+          <w:szCs w:val="28"/>
+        </w:rPr>
+        <w:t>(</w:t>
+      </w:r>
+      <w:r>
+        <w:rPr>
+          <w:rFonts w:ascii="Times New Roman" w:hAnsi="Times New Roman" w:cs="Times New Roman"/>
+          <w:sz w:val="28"/>
+          <w:szCs w:val="28"/>
+          <w:lang w:val="en-US"/>
+        </w:rPr>
+        <w:t>class</w:t>
+      </w:r>
+      <w:r>
+        <w:rPr>
+          <w:rFonts w:ascii="Times New Roman" w:hAnsi="Times New Roman" w:cs="Times New Roman"/>
+          <w:sz w:val="28"/>
+          <w:szCs w:val="28"/>
+        </w:rPr>
+        <w:t xml:space="preserve"> </w:t>
+      </w:r>
+      <w:r>
+        <w:rPr>
+          <w:rFonts w:ascii="Times New Roman" w:hAnsi="Times New Roman" w:cs="Times New Roman"/>
+          <w:sz w:val="28"/>
+          <w:szCs w:val="28"/>
+          <w:lang w:val="en-US"/>
+        </w:rPr>
+        <w:t>B</w:t>
+      </w:r>
+      <w:r>
+        <w:rPr>
+          <w:rFonts w:ascii="Times New Roman" w:hAnsi="Times New Roman" w:cs="Times New Roman"/>
+          <w:sz w:val="28"/>
+          <w:szCs w:val="28"/>
+        </w:rPr>
+        <w:t>)). отношение когда один объект является частью другого. Это просто ссылка на другой, самостоятельный объект. Он может продолжить функционировать, если ссылающийся объект прекратит существование.</w:t>
+      </w:r>
+      <w:r>
+        <w:rPr>
+          <w:rFonts w:ascii="Times New Roman" w:hAnsi="Times New Roman" w:cs="Times New Roman"/>
+          <w:sz w:val="28"/>
+          <w:szCs w:val="28"/>
+        </w:rPr>
+        <w:t xml:space="preserve"> </w:t>
+      </w:r>
+      <w:r>
         <w:rPr>
           <w:rFonts w:ascii="Times New Roman" w:hAnsi="Times New Roman" w:cs="Times New Roman"/>
           <w:sz w:val="28"/>
           <w:szCs w:val="28"/>
           <w:highlight w:val="yellow"/>
         </w:rPr>
+        <w:t>Время жизни объекта на который ссылаются не зависит от времени жизни ссылаемого.</w:t>
+      </w:r>
+    </w:p>
+    <w:p>
+      <w:pPr>
+        <w:rPr>
+          <w:rFonts w:ascii="Times New Roman" w:hAnsi="Times New Roman" w:cs="Times New Roman"/>
+          <w:sz w:val="28"/>
+          <w:szCs w:val="28"/>
+        </w:rPr>
       </w:pPr>
       <w:r>
         <w:rPr>
@@ -694,53 +1182,33 @@
           <w:b/>
           <w:sz w:val="28"/>
           <w:szCs w:val="28"/>
-          <w:highlight w:val="yellow"/>
-        </w:rPr>
-        <w:t>Параметрический полиморфизм</w:t>
-      </w:r>
-      <w:r>
-        <w:rPr>
-          <w:rFonts w:ascii="Times New Roman" w:hAnsi="Times New Roman" w:cs="Times New Roman"/>
-          <w:sz w:val="28"/>
-          <w:szCs w:val="28"/>
-          <w:highlight w:val="yellow"/>
-        </w:rPr>
-        <w:t xml:space="preserve"> —</w:t>
-      </w:r>
-      <w:r>
-        <w:rPr>
-          <w:rFonts w:ascii="Times New Roman" w:hAnsi="Times New Roman" w:cs="Times New Roman"/>
-          <w:sz w:val="28"/>
-          <w:szCs w:val="28"/>
-          <w:highlight w:val="yellow"/>
-        </w:rPr>
-        <w:t>позволяет определить функцию, метод или тип данных обобщенно, так что значения обрабатываются идентично вне зависимости от их типа.</w:t>
-      </w:r>
-    </w:p>
-    <w:p>
-      <w:pPr>
-        <w:rPr>
-          <w:rFonts w:ascii="Times New Roman" w:hAnsi="Times New Roman" w:cs="Times New Roman"/>
-          <w:sz w:val="28"/>
-          <w:szCs w:val="28"/>
-        </w:rPr>
-      </w:pPr>
-      <w:r>
-        <w:rPr>
-          <w:rFonts w:ascii="Times New Roman" w:hAnsi="Times New Roman" w:cs="Times New Roman"/>
-          <w:sz w:val="28"/>
-          <w:szCs w:val="28"/>
-          <w:highlight w:val="yellow"/>
-        </w:rPr>
-        <w:t xml:space="preserve"> подразумевает исполнение одного и того же кода для всех допустимых типов переменных (Дженерики).</w:t>
-      </w:r>
-      <w:r>
-        <w:rPr>
-          <w:rFonts w:ascii="Times New Roman" w:hAnsi="Times New Roman" w:cs="Times New Roman"/>
-          <w:sz w:val="28"/>
-          <w:szCs w:val="28"/>
-        </w:rPr>
-        <w:t xml:space="preserve"> Использует аргументы на основе поведения, а не значения. Данный вид полиморфизма позволяет описывать вычисления в общем виде. </w:t>
+        </w:rPr>
+        <w:t>Композиция</w:t>
+      </w:r>
+      <w:r>
+        <w:rPr>
+          <w:rFonts w:ascii="Times New Roman" w:hAnsi="Times New Roman" w:cs="Times New Roman"/>
+          <w:sz w:val="28"/>
+          <w:szCs w:val="28"/>
+        </w:rPr>
+        <w:t xml:space="preserve"> – это вид ассоциации, при котором объекты сильно зависят друг от друга. </w:t>
+      </w:r>
+      <w:r>
+        <w:rPr>
+          <w:rFonts w:ascii="Times New Roman" w:hAnsi="Times New Roman" w:cs="Times New Roman"/>
+          <w:b/>
+          <w:sz w:val="28"/>
+          <w:szCs w:val="28"/>
+        </w:rPr>
+        <w:t>Композиция</w:t>
+      </w:r>
+      <w:r>
+        <w:rPr>
+          <w:rFonts w:ascii="Times New Roman" w:hAnsi="Times New Roman" w:cs="Times New Roman"/>
+          <w:sz w:val="28"/>
+          <w:szCs w:val="28"/>
+        </w:rPr>
+        <w:t xml:space="preserve"> подразумевает, что ассоциированный объект – «подобъект», составная часть, не имеющая смысла без ссылающегося.</w:t>
       </w:r>
     </w:p>
     <w:p>
@@ -758,163 +1226,376 @@
           <w:szCs w:val="28"/>
         </w:rPr>
         <w:lastRenderedPageBreak/>
-        <w:t xml:space="preserve">Другими словами, </w:t>
-      </w:r>
-      <w:bookmarkStart w:id="0" w:name="_Hlk92318755"/>
-      <w:r>
-        <w:rPr>
-          <w:rFonts w:ascii="Times New Roman" w:hAnsi="Times New Roman" w:cs="Times New Roman"/>
-          <w:sz w:val="28"/>
-          <w:szCs w:val="28"/>
-        </w:rPr>
-        <w:t>существует возможность описывать функции, которые будут работать с любыми типами данных. Такие функции называют параметрически полиморфными.</w:t>
-      </w:r>
-    </w:p>
-    <w:bookmarkEnd w:id="0"/>
-    <w:p>
-      <w:pPr>
-        <w:rPr>
-          <w:rFonts w:ascii="Times New Roman" w:hAnsi="Times New Roman" w:cs="Times New Roman"/>
-          <w:sz w:val="28"/>
-          <w:szCs w:val="28"/>
-        </w:rPr>
-      </w:pPr>
-      <w:r>
-        <w:rPr>
-          <w:rFonts w:ascii="Times New Roman" w:hAnsi="Times New Roman" w:cs="Times New Roman"/>
-          <w:sz w:val="28"/>
-          <w:szCs w:val="28"/>
-        </w:rPr>
-        <w:t>позволяет определять функцию, так что значения обрабатываются идентично для всех ДОПУСТИМЫХ типов.</w:t>
-      </w:r>
-    </w:p>
-    <w:p>
-      <w:pPr>
-        <w:rPr>
-          <w:rFonts w:ascii="Times New Roman" w:hAnsi="Times New Roman" w:cs="Times New Roman"/>
-          <w:sz w:val="28"/>
-          <w:szCs w:val="28"/>
-        </w:rPr>
-      </w:pPr>
-      <w:r>
-        <w:rPr>
-          <w:rFonts w:ascii="Times New Roman" w:hAnsi="Times New Roman" w:cs="Times New Roman"/>
-          <w:sz w:val="28"/>
-          <w:szCs w:val="28"/>
-        </w:rPr>
-        <w:t>возможность алгоритма работать с данными "не названных" типов, которым присвоены абстрактные имена. Т.е. типы являются Параметрами алгоритма, равно, как и его аргументы.</w:t>
-      </w:r>
-    </w:p>
-    <w:p>
-      <w:pPr>
-        <w:rPr>
-          <w:rFonts w:ascii="Times New Roman" w:hAnsi="Times New Roman" w:cs="Times New Roman"/>
-          <w:sz w:val="28"/>
-          <w:szCs w:val="28"/>
-        </w:rPr>
-      </w:pPr>
-      <w:r>
-        <w:rPr>
-          <w:rFonts w:ascii="Times New Roman" w:hAnsi="Times New Roman" w:cs="Times New Roman"/>
+        <w:t>(</w:t>
+      </w:r>
+      <w:r>
+        <w:rPr>
+          <w:rFonts w:ascii="Times New Roman" w:hAnsi="Times New Roman" w:cs="Times New Roman"/>
+          <w:sz w:val="28"/>
+          <w:szCs w:val="28"/>
+          <w:lang w:val="en-US"/>
+        </w:rPr>
+        <w:t>class</w:t>
+      </w:r>
+      <w:r>
+        <w:rPr>
+          <w:rFonts w:ascii="Times New Roman" w:hAnsi="Times New Roman" w:cs="Times New Roman"/>
+          <w:sz w:val="28"/>
+          <w:szCs w:val="28"/>
+        </w:rPr>
+        <w:t xml:space="preserve"> </w:t>
+      </w:r>
+      <w:r>
+        <w:rPr>
+          <w:rFonts w:ascii="Times New Roman" w:hAnsi="Times New Roman" w:cs="Times New Roman"/>
+          <w:sz w:val="28"/>
+          <w:szCs w:val="28"/>
+          <w:lang w:val="en-US"/>
+        </w:rPr>
+        <w:t>A</w:t>
+      </w:r>
+      <w:r>
+        <w:rPr>
+          <w:rFonts w:ascii="Times New Roman" w:hAnsi="Times New Roman" w:cs="Times New Roman"/>
+          <w:sz w:val="28"/>
+          <w:szCs w:val="28"/>
+        </w:rPr>
+        <w:t xml:space="preserve">{ </w:t>
+      </w:r>
+      <w:r>
+        <w:rPr>
+          <w:rFonts w:ascii="Times New Roman" w:hAnsi="Times New Roman" w:cs="Times New Roman"/>
+          <w:sz w:val="28"/>
+          <w:szCs w:val="28"/>
+          <w:lang w:val="en-US"/>
+        </w:rPr>
+        <w:t>class</w:t>
+      </w:r>
+      <w:r>
+        <w:rPr>
+          <w:rFonts w:ascii="Times New Roman" w:hAnsi="Times New Roman" w:cs="Times New Roman"/>
+          <w:sz w:val="28"/>
+          <w:szCs w:val="28"/>
+        </w:rPr>
+        <w:t xml:space="preserve"> </w:t>
+      </w:r>
+      <w:r>
+        <w:rPr>
+          <w:rFonts w:ascii="Times New Roman" w:hAnsi="Times New Roman" w:cs="Times New Roman"/>
+          <w:sz w:val="28"/>
+          <w:szCs w:val="28"/>
+          <w:lang w:val="en-US"/>
+        </w:rPr>
+        <w:t>B</w:t>
+      </w:r>
+      <w:r>
+        <w:rPr>
+          <w:rFonts w:ascii="Times New Roman" w:hAnsi="Times New Roman" w:cs="Times New Roman"/>
+          <w:sz w:val="28"/>
+          <w:szCs w:val="28"/>
+        </w:rPr>
+        <w:t xml:space="preserve">{}}). Еще более «жесткое отношение, когда объект не только является частью другого объекта, но и вообще не может принадлежат еще кому-то. </w:t>
+      </w:r>
+      <w:r>
+        <w:rPr>
+          <w:rFonts w:ascii="Times New Roman" w:hAnsi="Times New Roman" w:cs="Times New Roman"/>
+          <w:sz w:val="28"/>
+          <w:szCs w:val="28"/>
+        </w:rPr>
+        <w:t>При удалении главного объекта удаляется и подчиненный.</w:t>
+      </w:r>
+    </w:p>
+    <w:p>
+      <w:r>
+        <w:rPr>
           <w:b/>
+          <w:bCs/>
+        </w:rPr>
+        <w:t xml:space="preserve">Наследование - </w:t>
+      </w:r>
+      <w:r>
+        <w:t>определяет отношение IS A, то есть "является".</w:t>
+      </w:r>
+    </w:p>
+    <w:p>
+      <w:pPr>
+        <w:rPr>
+          <w:rFonts w:ascii="Times New Roman" w:hAnsi="Times New Roman" w:cs="Times New Roman"/>
+          <w:sz w:val="28"/>
+          <w:szCs w:val="28"/>
+        </w:rPr>
+      </w:pPr>
+      <w:r>
+        <w:rPr>
+          <w:rFonts w:ascii="Times New Roman" w:hAnsi="Times New Roman" w:cs="Times New Roman"/>
+          <w:b/>
+          <w:sz w:val="28"/>
+          <w:szCs w:val="28"/>
+        </w:rPr>
+        <w:t xml:space="preserve">Расширение </w:t>
+      </w:r>
+      <w:r>
+        <w:rPr>
+          <w:rFonts w:ascii="Times New Roman" w:hAnsi="Times New Roman" w:cs="Times New Roman"/>
+          <w:sz w:val="28"/>
+          <w:szCs w:val="28"/>
+        </w:rPr>
+        <w:t>– дочерний класс добавляет новые функциональные возможности к родительскому классу, но не меняет наследуемое поведение. При расширении дочерний класс не переопределяет ни одного метода базового класса, а добавленные методы слабо связаны с существующими методами родителя.</w:t>
+      </w:r>
+    </w:p>
+    <w:p>
+      <w:pPr>
+        <w:rPr>
+          <w:rFonts w:ascii="Times New Roman" w:hAnsi="Times New Roman" w:cs="Times New Roman"/>
+          <w:color w:val="000000" w:themeColor="text1"/>
+          <w:sz w:val="28"/>
+          <w:szCs w:val="28"/>
+        </w:rPr>
+      </w:pPr>
+      <w:r>
+        <w:rPr>
+          <w:rFonts w:ascii="Times New Roman" w:hAnsi="Times New Roman" w:cs="Times New Roman"/>
+          <w:sz w:val="28"/>
+          <w:szCs w:val="28"/>
+        </w:rPr>
+        <w:t xml:space="preserve">Интерфейс — (контракт). Зная, что определенный класс реализует некий интерфейс, мы получаем гарантию, что данный класс реализовал все правила (поведение), диктуемые интерфейсом. </w:t>
+      </w:r>
+    </w:p>
+    <w:p>
+      <w:pPr>
+        <w:rPr>
+          <w:rFonts w:ascii="Times New Roman" w:hAnsi="Times New Roman" w:cs="Times New Roman"/>
+          <w:color w:val="000000" w:themeColor="text1"/>
+          <w:sz w:val="28"/>
+          <w:szCs w:val="28"/>
+        </w:rPr>
+      </w:pPr>
+      <w:r>
+        <w:rPr>
+          <w:rFonts w:ascii="Times New Roman" w:hAnsi="Times New Roman" w:cs="Times New Roman"/>
+          <w:sz w:val="28"/>
+          <w:szCs w:val="28"/>
+          <w:shd w:val="clear" w:color="auto" w:fill="FFFFFF"/>
+        </w:rPr>
+        <w:t>набор средств, используемых для взаимодействия двух систем.</w:t>
+      </w:r>
+    </w:p>
+    <w:p>
+      <w:pPr>
+        <w:rPr>
+          <w:rFonts w:ascii="Times New Roman" w:hAnsi="Times New Roman" w:cs="Times New Roman"/>
+          <w:sz w:val="28"/>
+          <w:szCs w:val="28"/>
+        </w:rPr>
+      </w:pPr>
+      <w:r>
+        <w:rPr>
+          <w:rFonts w:ascii="Times New Roman" w:hAnsi="Times New Roman" w:cs="Times New Roman"/>
+          <w:sz w:val="28"/>
+          <w:szCs w:val="28"/>
+        </w:rPr>
+        <w:t xml:space="preserve">Плюсы: </w:t>
+      </w:r>
+    </w:p>
+    <w:p>
+      <w:pPr>
+        <w:rPr>
+          <w:rFonts w:ascii="Times New Roman" w:hAnsi="Times New Roman" w:cs="Times New Roman"/>
+          <w:sz w:val="28"/>
+          <w:szCs w:val="28"/>
+        </w:rPr>
+      </w:pPr>
+      <w:r>
+        <w:rPr>
+          <w:rFonts w:ascii="Times New Roman" w:hAnsi="Times New Roman" w:cs="Times New Roman"/>
+          <w:sz w:val="28"/>
+          <w:szCs w:val="28"/>
+        </w:rPr>
+        <w:t>Упрощение реализации.</w:t>
+      </w:r>
+    </w:p>
+    <w:p>
+      <w:pPr>
+        <w:rPr>
+          <w:rFonts w:ascii="Times New Roman" w:hAnsi="Times New Roman" w:cs="Times New Roman"/>
+          <w:sz w:val="28"/>
+          <w:szCs w:val="28"/>
+        </w:rPr>
+      </w:pPr>
+      <w:r>
+        <w:rPr>
+          <w:rFonts w:ascii="Times New Roman" w:hAnsi="Times New Roman" w:cs="Times New Roman"/>
+          <w:sz w:val="28"/>
+          <w:szCs w:val="28"/>
+        </w:rPr>
+        <w:t>Выделение разных подходов к моделированию.</w:t>
+      </w:r>
+    </w:p>
+    <w:p>
+      <w:pPr>
+        <w:rPr>
+          <w:rFonts w:ascii="Times New Roman" w:hAnsi="Times New Roman" w:cs="Times New Roman"/>
+          <w:sz w:val="28"/>
+          <w:szCs w:val="28"/>
+        </w:rPr>
+      </w:pPr>
+      <w:r>
+        <w:rPr>
+          <w:rFonts w:ascii="Times New Roman" w:hAnsi="Times New Roman" w:cs="Times New Roman"/>
+          <w:sz w:val="28"/>
+          <w:szCs w:val="28"/>
+        </w:rPr>
+        <w:t>Изолирование методов от иерархии наследования. В результате классы, которые не связаны между собой иерархически, могут реализовать один и тот же интерфейс;</w:t>
+      </w:r>
+    </w:p>
+    <w:p>
+      <w:pPr>
+        <w:rPr>
+          <w:rFonts w:ascii="Times New Roman" w:hAnsi="Times New Roman" w:cs="Times New Roman"/>
+          <w:sz w:val="28"/>
+          <w:szCs w:val="28"/>
+        </w:rPr>
+      </w:pPr>
+      <w:r>
+        <w:rPr>
+          <w:rFonts w:ascii="Times New Roman" w:hAnsi="Times New Roman" w:cs="Times New Roman"/>
+          <w:sz w:val="28"/>
+          <w:szCs w:val="28"/>
+        </w:rPr>
+        <w:t>Уменьшение связности кода.</w:t>
+      </w:r>
+    </w:p>
+    <w:p>
+      <w:pPr>
+        <w:rPr>
+          <w:rFonts w:ascii="Times New Roman" w:hAnsi="Times New Roman" w:cs="Times New Roman"/>
+          <w:b/>
+          <w:sz w:val="28"/>
+          <w:szCs w:val="28"/>
+        </w:rPr>
+      </w:pPr>
+      <w:r>
+        <w:rPr>
+          <w:rFonts w:ascii="Times New Roman" w:hAnsi="Times New Roman" w:cs="Times New Roman"/>
+          <w:sz w:val="28"/>
+          <w:szCs w:val="28"/>
+        </w:rPr>
+        <w:t>Абстрактный класс — базовый класс, который не предполагает создания экземпляров</w:t>
+      </w:r>
+      <w:r>
+        <w:rPr>
+          <w:rFonts w:ascii="Times New Roman" w:hAnsi="Times New Roman" w:cs="Times New Roman"/>
+          <w:sz w:val="28"/>
+          <w:szCs w:val="28"/>
+        </w:rPr>
+        <w:t xml:space="preserve"> по причине их бессмысленности</w:t>
+      </w:r>
+      <w:r>
+        <w:rPr>
+          <w:rFonts w:ascii="Times New Roman" w:hAnsi="Times New Roman" w:cs="Times New Roman"/>
+          <w:sz w:val="28"/>
+          <w:szCs w:val="28"/>
+        </w:rPr>
+        <w:t>.</w:t>
+      </w:r>
+    </w:p>
+    <w:p>
+      <w:pPr>
+        <w:rPr>
+          <w:rFonts w:ascii="Times New Roman" w:hAnsi="Times New Roman" w:cs="Times New Roman"/>
+          <w:b/>
+          <w:sz w:val="28"/>
+          <w:szCs w:val="28"/>
+        </w:rPr>
+      </w:pPr>
+      <w:r>
+        <w:rPr>
+          <w:rFonts w:ascii="Times New Roman" w:hAnsi="Times New Roman" w:cs="Times New Roman"/>
+          <w:sz w:val="28"/>
+          <w:szCs w:val="28"/>
+        </w:rPr>
+        <w:t xml:space="preserve">«заготовка» класса, средство для повторного использования кода. описывает некое общее состояние и поведение, которым будут обладать будущие классы. создается с целью создания общего интерфейса между разными реализациями </w:t>
+      </w:r>
+      <w:r>
+        <w:rPr>
+          <w:rFonts w:ascii="Times New Roman" w:hAnsi="Times New Roman" w:cs="Times New Roman"/>
+          <w:b/>
+          <w:sz w:val="28"/>
+          <w:szCs w:val="28"/>
+        </w:rPr>
+        <w:t>классов</w:t>
+      </w:r>
+      <w:r>
+        <w:rPr>
+          <w:rFonts w:ascii="Times New Roman" w:hAnsi="Times New Roman" w:cs="Times New Roman"/>
+          <w:b/>
+          <w:sz w:val="28"/>
+          <w:szCs w:val="28"/>
+        </w:rPr>
+        <w:t>.</w:t>
+      </w:r>
+    </w:p>
+    <w:p>
+      <w:pPr>
+        <w:rPr>
+          <w:rFonts w:ascii="Times New Roman" w:hAnsi="Times New Roman" w:cs="Times New Roman"/>
+          <w:bCs/>
+          <w:sz w:val="28"/>
+          <w:szCs w:val="28"/>
+        </w:rPr>
+      </w:pPr>
+      <w:r>
+        <w:rPr>
+          <w:rFonts w:ascii="Times New Roman" w:hAnsi="Times New Roman" w:cs="Times New Roman"/>
+          <w:bCs/>
+          <w:sz w:val="28"/>
+          <w:szCs w:val="28"/>
+        </w:rPr>
+        <w:t>Абстрактный класс без абстрактных методов нужен чтобы не было возможности создавать экземпляр класса. Данный класс используется только в качестве базового.</w:t>
+      </w:r>
+    </w:p>
+    <w:p>
+      <w:pPr>
+        <w:rPr>
+          <w:rFonts w:ascii="Times New Roman" w:hAnsi="Times New Roman" w:cs="Times New Roman"/>
+          <w:bCs/>
+          <w:sz w:val="28"/>
+          <w:szCs w:val="28"/>
+        </w:rPr>
+      </w:pPr>
+    </w:p>
+    <w:p>
+      <w:pPr>
+        <w:rPr>
+          <w:rFonts w:ascii="Times New Roman" w:hAnsi="Times New Roman" w:cs="Times New Roman"/>
+          <w:bCs/>
+          <w:sz w:val="28"/>
+          <w:szCs w:val="28"/>
+        </w:rPr>
+      </w:pPr>
+      <w:r>
+        <w:rPr>
+          <w:rFonts w:ascii="Times New Roman" w:hAnsi="Times New Roman" w:cs="Times New Roman"/>
+          <w:bCs/>
+          <w:sz w:val="28"/>
+          <w:szCs w:val="28"/>
+        </w:rPr>
+        <w:t xml:space="preserve">В </w:t>
+      </w:r>
+      <w:r>
+        <w:rPr>
+          <w:rFonts w:ascii="Times New Roman" w:hAnsi="Times New Roman" w:cs="Times New Roman"/>
+          <w:bCs/>
           <w:sz w:val="28"/>
           <w:szCs w:val="28"/>
           <w:lang w:val="en-US"/>
         </w:rPr>
-        <w:t>AD</w:t>
-      </w:r>
-      <w:r>
-        <w:rPr>
-          <w:rFonts w:ascii="Times New Roman" w:hAnsi="Times New Roman" w:cs="Times New Roman"/>
-          <w:b/>
-          <w:sz w:val="28"/>
-          <w:szCs w:val="28"/>
-        </w:rPr>
-        <w:t>-</w:t>
-      </w:r>
-      <w:r>
-        <w:rPr>
-          <w:rFonts w:ascii="Times New Roman" w:hAnsi="Times New Roman" w:cs="Times New Roman"/>
-          <w:b/>
-          <w:sz w:val="28"/>
-          <w:szCs w:val="28"/>
-          <w:lang w:val="en-US"/>
-        </w:rPr>
-        <w:t>HOC</w:t>
-      </w:r>
-      <w:r>
-        <w:rPr>
-          <w:rFonts w:ascii="Times New Roman" w:hAnsi="Times New Roman" w:cs="Times New Roman"/>
-          <w:sz w:val="28"/>
-          <w:szCs w:val="28"/>
-        </w:rPr>
-        <w:t xml:space="preserve"> — (перегрузка, приведение типов) — данный вид полиморфизма позволяет определять функции и методы, которые будут иметь разную реализацию в зависимости от типов аргументов и их количества.(одинаковое имя, но различные сигнатуры). Перегруженными могут быть функции, методы, операторы. </w:t>
-      </w:r>
-    </w:p>
-    <w:p>
-      <w:pPr>
-        <w:rPr>
-          <w:rFonts w:ascii="Times New Roman" w:hAnsi="Times New Roman" w:cs="Times New Roman"/>
-          <w:sz w:val="28"/>
-          <w:szCs w:val="28"/>
-        </w:rPr>
-      </w:pPr>
-      <w:r>
-        <w:rPr>
-          <w:rFonts w:ascii="Times New Roman" w:hAnsi="Times New Roman" w:cs="Times New Roman"/>
-          <w:sz w:val="28"/>
-          <w:szCs w:val="28"/>
-        </w:rPr>
-        <w:t>данный вид полиморфизма позволяет описывать вычисления в общем виде. Другими словами, существует возможность описывать функции, которые будут работать с любыми типами данных. один и тот же метод будет работать с разными параметрами</w:t>
-      </w:r>
-    </w:p>
-    <w:p>
-      <w:pPr>
-        <w:rPr>
-          <w:rFonts w:ascii="Times New Roman" w:hAnsi="Times New Roman" w:cs="Times New Roman"/>
-          <w:sz w:val="28"/>
-          <w:szCs w:val="28"/>
-        </w:rPr>
-      </w:pPr>
-      <w:r>
-        <w:rPr>
-          <w:rFonts w:ascii="Times New Roman" w:hAnsi="Times New Roman" w:cs="Times New Roman"/>
-          <w:sz w:val="28"/>
-          <w:szCs w:val="28"/>
-        </w:rPr>
-        <w:t xml:space="preserve">В </w:t>
-      </w:r>
-      <w:r>
-        <w:rPr>
-          <w:rFonts w:ascii="Times New Roman" w:hAnsi="Times New Roman" w:cs="Times New Roman"/>
-          <w:b/>
-          <w:bCs/>
-          <w:sz w:val="28"/>
-          <w:szCs w:val="28"/>
-        </w:rPr>
-        <w:t>объектно</w:t>
-      </w:r>
-      <w:r>
-        <w:rPr>
-          <w:rFonts w:ascii="Times New Roman" w:hAnsi="Times New Roman" w:cs="Times New Roman"/>
-          <w:sz w:val="28"/>
-          <w:szCs w:val="28"/>
-        </w:rPr>
-        <w:t>-</w:t>
-      </w:r>
-      <w:r>
-        <w:rPr>
-          <w:rFonts w:ascii="Times New Roman" w:hAnsi="Times New Roman" w:cs="Times New Roman"/>
-          <w:b/>
-          <w:bCs/>
-          <w:sz w:val="28"/>
-          <w:szCs w:val="28"/>
-        </w:rPr>
-        <w:t>ориентированном</w:t>
-      </w:r>
-      <w:r>
-        <w:rPr>
-          <w:rFonts w:ascii="Times New Roman" w:hAnsi="Times New Roman" w:cs="Times New Roman"/>
+        <w:t>java</w:t>
+      </w:r>
+      <w:r>
+        <w:rPr>
+          <w:rFonts w:ascii="Times New Roman" w:hAnsi="Times New Roman" w:cs="Times New Roman"/>
+          <w:bCs/>
           <w:sz w:val="28"/>
           <w:szCs w:val="28"/>
         </w:rPr>
@@ -923,622 +1604,6 @@
       <w:r>
         <w:rPr>
           <w:rFonts w:ascii="Times New Roman" w:hAnsi="Times New Roman" w:cs="Times New Roman"/>
-          <w:b/>
-          <w:bCs/>
-          <w:sz w:val="28"/>
-          <w:szCs w:val="28"/>
-        </w:rPr>
-        <w:t>программировании</w:t>
-      </w:r>
-      <w:r>
-        <w:rPr>
-          <w:rFonts w:ascii="Times New Roman" w:hAnsi="Times New Roman" w:cs="Times New Roman"/>
-          <w:sz w:val="28"/>
-          <w:szCs w:val="28"/>
-        </w:rPr>
-        <w:t xml:space="preserve"> </w:t>
-      </w:r>
-      <w:r>
-        <w:rPr>
-          <w:rFonts w:ascii="Times New Roman" w:hAnsi="Times New Roman" w:cs="Times New Roman"/>
-          <w:b/>
-          <w:bCs/>
-          <w:sz w:val="28"/>
-          <w:szCs w:val="28"/>
-        </w:rPr>
-        <w:t>ассоциация</w:t>
-      </w:r>
-      <w:r>
-        <w:rPr>
-          <w:rFonts w:ascii="Times New Roman" w:hAnsi="Times New Roman" w:cs="Times New Roman"/>
-          <w:sz w:val="28"/>
-          <w:szCs w:val="28"/>
-        </w:rPr>
-        <w:t xml:space="preserve"> означает отношение между классами объектов, которое позволяет одному экземпляру объекта вызвать другой, чтобы выполнить действие от его имени. Это структурное отношение, поскольку определяет связь между объектами одного рода и объектами другого рода и не моделирует поведение.</w:t>
-      </w:r>
-    </w:p>
-    <w:p>
-      <w:pPr>
-        <w:rPr>
-          <w:rFonts w:ascii="Times New Roman" w:hAnsi="Times New Roman" w:cs="Times New Roman"/>
-          <w:sz w:val="28"/>
-          <w:szCs w:val="28"/>
-        </w:rPr>
-      </w:pPr>
-      <w:r>
-        <w:rPr>
-          <w:rFonts w:ascii="Times New Roman" w:hAnsi="Times New Roman" w:cs="Times New Roman"/>
-          <w:sz w:val="28"/>
-          <w:szCs w:val="28"/>
-          <w:highlight w:val="yellow"/>
-        </w:rPr>
-        <w:t>Ассоциация</w:t>
-      </w:r>
-      <w:r>
-        <w:rPr>
-          <w:rFonts w:ascii="Times New Roman" w:hAnsi="Times New Roman" w:cs="Times New Roman"/>
-          <w:color w:val="FF0000"/>
-          <w:sz w:val="28"/>
-          <w:szCs w:val="28"/>
-        </w:rPr>
-        <w:t xml:space="preserve"> </w:t>
-      </w:r>
-      <w:r>
-        <w:rPr>
-          <w:rFonts w:ascii="Times New Roman" w:hAnsi="Times New Roman" w:cs="Times New Roman"/>
-          <w:sz w:val="28"/>
-          <w:szCs w:val="28"/>
-        </w:rPr>
-        <w:t>означает, что объекты двух классов могут ссылаться один на другой, иметь некоторую связь между друг другом.</w:t>
-      </w:r>
-    </w:p>
-    <w:p>
-      <w:pPr>
-        <w:rPr>
-          <w:rFonts w:ascii="Times New Roman" w:hAnsi="Times New Roman" w:cs="Times New Roman"/>
-          <w:sz w:val="28"/>
-          <w:szCs w:val="28"/>
-        </w:rPr>
-      </w:pPr>
-      <w:r>
-        <w:rPr>
-          <w:rFonts w:ascii="Times New Roman" w:hAnsi="Times New Roman" w:cs="Times New Roman"/>
-          <w:b/>
-          <w:sz w:val="28"/>
-          <w:szCs w:val="28"/>
-        </w:rPr>
-        <w:t>Агрегация</w:t>
-      </w:r>
-      <w:r>
-        <w:rPr>
-          <w:rFonts w:ascii="Times New Roman" w:hAnsi="Times New Roman" w:cs="Times New Roman"/>
-          <w:sz w:val="28"/>
-          <w:szCs w:val="28"/>
-        </w:rPr>
-        <w:t xml:space="preserve"> – это вид ассоциации, при котором объекты не сильно зависят друг от друга. (</w:t>
-      </w:r>
-      <w:r>
-        <w:rPr>
-          <w:rFonts w:ascii="Times New Roman" w:hAnsi="Times New Roman" w:cs="Times New Roman"/>
-          <w:sz w:val="28"/>
-          <w:szCs w:val="28"/>
-          <w:lang w:val="en-US"/>
-        </w:rPr>
-        <w:t>class</w:t>
-      </w:r>
-      <w:r>
-        <w:rPr>
-          <w:rFonts w:ascii="Times New Roman" w:hAnsi="Times New Roman" w:cs="Times New Roman"/>
-          <w:sz w:val="28"/>
-          <w:szCs w:val="28"/>
-        </w:rPr>
-        <w:t xml:space="preserve"> </w:t>
-      </w:r>
-      <w:r>
-        <w:rPr>
-          <w:rFonts w:ascii="Times New Roman" w:hAnsi="Times New Roman" w:cs="Times New Roman"/>
-          <w:sz w:val="28"/>
-          <w:szCs w:val="28"/>
-          <w:lang w:val="en-US"/>
-        </w:rPr>
-        <w:t>A</w:t>
-      </w:r>
-      <w:r>
-        <w:rPr>
-          <w:rFonts w:ascii="Times New Roman" w:hAnsi="Times New Roman" w:cs="Times New Roman"/>
-          <w:sz w:val="28"/>
-          <w:szCs w:val="28"/>
-        </w:rPr>
-        <w:t>(</w:t>
-      </w:r>
-      <w:r>
-        <w:rPr>
-          <w:rFonts w:ascii="Times New Roman" w:hAnsi="Times New Roman" w:cs="Times New Roman"/>
-          <w:sz w:val="28"/>
-          <w:szCs w:val="28"/>
-          <w:lang w:val="en-US"/>
-        </w:rPr>
-        <w:t>class</w:t>
-      </w:r>
-      <w:r>
-        <w:rPr>
-          <w:rFonts w:ascii="Times New Roman" w:hAnsi="Times New Roman" w:cs="Times New Roman"/>
-          <w:sz w:val="28"/>
-          <w:szCs w:val="28"/>
-        </w:rPr>
-        <w:t xml:space="preserve"> </w:t>
-      </w:r>
-      <w:r>
-        <w:rPr>
-          <w:rFonts w:ascii="Times New Roman" w:hAnsi="Times New Roman" w:cs="Times New Roman"/>
-          <w:sz w:val="28"/>
-          <w:szCs w:val="28"/>
-          <w:lang w:val="en-US"/>
-        </w:rPr>
-        <w:t>B</w:t>
-      </w:r>
-      <w:r>
-        <w:rPr>
-          <w:rFonts w:ascii="Times New Roman" w:hAnsi="Times New Roman" w:cs="Times New Roman"/>
-          <w:sz w:val="28"/>
-          <w:szCs w:val="28"/>
-        </w:rPr>
-        <w:t>)). отношение когда один объект является частью другого. Это просто ссылка на другой, самостоятельный объект. Он может продолжить функционировать, если ссылающийся объект прекратит существование.</w:t>
-      </w:r>
-      <w:r>
-        <w:rPr>
-          <w:rFonts w:ascii="Times New Roman" w:hAnsi="Times New Roman" w:cs="Times New Roman"/>
-          <w:sz w:val="28"/>
-          <w:szCs w:val="28"/>
-        </w:rPr>
-        <w:t xml:space="preserve"> </w:t>
-      </w:r>
-      <w:r>
-        <w:rPr>
-          <w:rFonts w:ascii="Times New Roman" w:hAnsi="Times New Roman" w:cs="Times New Roman"/>
-          <w:sz w:val="28"/>
-          <w:szCs w:val="28"/>
-          <w:highlight w:val="yellow"/>
-        </w:rPr>
-        <w:t>Время жизни объекта на который ссылаются не зависит от времени жизни ссылаемого.</w:t>
-      </w:r>
-    </w:p>
-    <w:p>
-      <w:pPr>
-        <w:rPr>
-          <w:rFonts w:ascii="Times New Roman" w:hAnsi="Times New Roman" w:cs="Times New Roman"/>
-          <w:sz w:val="28"/>
-          <w:szCs w:val="28"/>
-        </w:rPr>
-      </w:pPr>
-      <w:r>
-        <w:rPr>
-          <w:rFonts w:ascii="Times New Roman" w:hAnsi="Times New Roman" w:cs="Times New Roman"/>
-          <w:b/>
-          <w:sz w:val="28"/>
-          <w:szCs w:val="28"/>
-        </w:rPr>
-        <w:t>Композиция</w:t>
-      </w:r>
-      <w:r>
-        <w:rPr>
-          <w:rFonts w:ascii="Times New Roman" w:hAnsi="Times New Roman" w:cs="Times New Roman"/>
-          <w:sz w:val="28"/>
-          <w:szCs w:val="28"/>
-        </w:rPr>
-        <w:t xml:space="preserve"> – это вид ассоциации, при котором объекты сильно зависят друг от друга. </w:t>
-      </w:r>
-      <w:r>
-        <w:rPr>
-          <w:rFonts w:ascii="Times New Roman" w:hAnsi="Times New Roman" w:cs="Times New Roman"/>
-          <w:b/>
-          <w:sz w:val="28"/>
-          <w:szCs w:val="28"/>
-        </w:rPr>
-        <w:t>Композиция</w:t>
-      </w:r>
-      <w:r>
-        <w:rPr>
-          <w:rFonts w:ascii="Times New Roman" w:hAnsi="Times New Roman" w:cs="Times New Roman"/>
-          <w:sz w:val="28"/>
-          <w:szCs w:val="28"/>
-        </w:rPr>
-        <w:t xml:space="preserve"> подразумевает, что ассоциированный объект – «подобъект», составная часть, не имеющая смысла без ссылающегося.</w:t>
-      </w:r>
-    </w:p>
-    <w:p>
-      <w:pPr>
-        <w:rPr>
-          <w:rFonts w:ascii="Times New Roman" w:hAnsi="Times New Roman" w:cs="Times New Roman"/>
-          <w:sz w:val="28"/>
-          <w:szCs w:val="28"/>
-        </w:rPr>
-      </w:pPr>
-      <w:r>
-        <w:rPr>
-          <w:rFonts w:ascii="Times New Roman" w:hAnsi="Times New Roman" w:cs="Times New Roman"/>
-          <w:sz w:val="28"/>
-          <w:szCs w:val="28"/>
-        </w:rPr>
-        <w:t>(</w:t>
-      </w:r>
-      <w:r>
-        <w:rPr>
-          <w:rFonts w:ascii="Times New Roman" w:hAnsi="Times New Roman" w:cs="Times New Roman"/>
-          <w:sz w:val="28"/>
-          <w:szCs w:val="28"/>
-          <w:lang w:val="en-US"/>
-        </w:rPr>
-        <w:t>class</w:t>
-      </w:r>
-      <w:r>
-        <w:rPr>
-          <w:rFonts w:ascii="Times New Roman" w:hAnsi="Times New Roman" w:cs="Times New Roman"/>
-          <w:sz w:val="28"/>
-          <w:szCs w:val="28"/>
-        </w:rPr>
-        <w:t xml:space="preserve"> </w:t>
-      </w:r>
-      <w:r>
-        <w:rPr>
-          <w:rFonts w:ascii="Times New Roman" w:hAnsi="Times New Roman" w:cs="Times New Roman"/>
-          <w:sz w:val="28"/>
-          <w:szCs w:val="28"/>
-          <w:lang w:val="en-US"/>
-        </w:rPr>
-        <w:t>A</w:t>
-      </w:r>
-      <w:r>
-        <w:rPr>
-          <w:rFonts w:ascii="Times New Roman" w:hAnsi="Times New Roman" w:cs="Times New Roman"/>
-          <w:sz w:val="28"/>
-          <w:szCs w:val="28"/>
-        </w:rPr>
-        <w:t xml:space="preserve">{ </w:t>
-      </w:r>
-      <w:r>
-        <w:rPr>
-          <w:rFonts w:ascii="Times New Roman" w:hAnsi="Times New Roman" w:cs="Times New Roman"/>
-          <w:sz w:val="28"/>
-          <w:szCs w:val="28"/>
-          <w:lang w:val="en-US"/>
-        </w:rPr>
-        <w:t>class</w:t>
-      </w:r>
-      <w:r>
-        <w:rPr>
-          <w:rFonts w:ascii="Times New Roman" w:hAnsi="Times New Roman" w:cs="Times New Roman"/>
-          <w:sz w:val="28"/>
-          <w:szCs w:val="28"/>
-        </w:rPr>
-        <w:t xml:space="preserve"> </w:t>
-      </w:r>
-      <w:r>
-        <w:rPr>
-          <w:rFonts w:ascii="Times New Roman" w:hAnsi="Times New Roman" w:cs="Times New Roman"/>
-          <w:sz w:val="28"/>
-          <w:szCs w:val="28"/>
-          <w:lang w:val="en-US"/>
-        </w:rPr>
-        <w:t>B</w:t>
-      </w:r>
-      <w:r>
-        <w:rPr>
-          <w:rFonts w:ascii="Times New Roman" w:hAnsi="Times New Roman" w:cs="Times New Roman"/>
-          <w:sz w:val="28"/>
-          <w:szCs w:val="28"/>
-        </w:rPr>
-        <w:t xml:space="preserve">{}}). Еще более «жесткое отношение, когда объект не только является частью другого объекта, но и вообще не может принадлежат еще кому-то. </w:t>
-      </w:r>
-      <w:r>
-        <w:rPr>
-          <w:rFonts w:ascii="Times New Roman" w:hAnsi="Times New Roman" w:cs="Times New Roman"/>
-          <w:sz w:val="28"/>
-          <w:szCs w:val="28"/>
-        </w:rPr>
-        <w:t>При удалении главного объекта удаляется и подчиненный.</w:t>
-      </w:r>
-    </w:p>
-    <w:p>
-      <w:r>
-        <w:rPr>
-          <w:b/>
-          <w:bCs/>
-        </w:rPr>
-        <w:t xml:space="preserve">Наследование - </w:t>
-      </w:r>
-      <w:r>
-        <w:t>определяет отношение IS A, то есть "является".</w:t>
-      </w:r>
-    </w:p>
-    <w:p>
-      <w:pPr>
-        <w:rPr>
-          <w:rFonts w:ascii="Times New Roman" w:hAnsi="Times New Roman" w:cs="Times New Roman"/>
-          <w:sz w:val="28"/>
-          <w:szCs w:val="28"/>
-        </w:rPr>
-      </w:pPr>
-      <w:r>
-        <w:rPr>
-          <w:rFonts w:ascii="Times New Roman" w:hAnsi="Times New Roman" w:cs="Times New Roman"/>
-          <w:b/>
-          <w:sz w:val="28"/>
-          <w:szCs w:val="28"/>
-        </w:rPr>
-        <w:lastRenderedPageBreak/>
-        <w:t xml:space="preserve">Расширение </w:t>
-      </w:r>
-      <w:r>
-        <w:rPr>
-          <w:rFonts w:ascii="Times New Roman" w:hAnsi="Times New Roman" w:cs="Times New Roman"/>
-          <w:sz w:val="28"/>
-          <w:szCs w:val="28"/>
-        </w:rPr>
-        <w:t>– дочерний класс добавляет новые функциональные возможности к родительскому классу, но не меняет наследуемое поведение. При расширении дочерний класс не переопределяет ни одного метода базового класса, а добавленные методы слабо связаны с существующими методами родителя.</w:t>
-      </w:r>
-    </w:p>
-    <w:p>
-      <w:pPr>
-        <w:rPr>
-          <w:rFonts w:ascii="Times New Roman" w:hAnsi="Times New Roman" w:cs="Times New Roman"/>
-          <w:color w:val="000000" w:themeColor="text1"/>
-          <w:sz w:val="28"/>
-          <w:szCs w:val="28"/>
-        </w:rPr>
-      </w:pPr>
-      <w:r>
-        <w:rPr>
-          <w:rFonts w:ascii="Times New Roman" w:hAnsi="Times New Roman" w:cs="Times New Roman"/>
-          <w:sz w:val="28"/>
-          <w:szCs w:val="28"/>
-        </w:rPr>
-        <w:t xml:space="preserve">Интерфейс — (контракт). Зная, что определенный класс реализует некий интерфейс, мы получаем гарантию, что данный класс реализовал все правила (поведение), диктуемые интерфейсом. </w:t>
-      </w:r>
-    </w:p>
-    <w:p>
-      <w:pPr>
-        <w:rPr>
-          <w:rFonts w:ascii="Times New Roman" w:hAnsi="Times New Roman" w:cs="Times New Roman"/>
-          <w:color w:val="000000" w:themeColor="text1"/>
-          <w:sz w:val="28"/>
-          <w:szCs w:val="28"/>
-        </w:rPr>
-      </w:pPr>
-      <w:r>
-        <w:rPr>
-          <w:rFonts w:ascii="Times New Roman" w:hAnsi="Times New Roman" w:cs="Times New Roman"/>
-          <w:sz w:val="28"/>
-          <w:szCs w:val="28"/>
-          <w:shd w:val="clear" w:color="auto" w:fill="FFFFFF"/>
-        </w:rPr>
-        <w:t>набор средств, используемых для взаимодействия двух систем.</w:t>
-      </w:r>
-    </w:p>
-    <w:p>
-      <w:pPr>
-        <w:rPr>
-          <w:rFonts w:ascii="Times New Roman" w:hAnsi="Times New Roman" w:cs="Times New Roman"/>
-          <w:sz w:val="28"/>
-          <w:szCs w:val="28"/>
-        </w:rPr>
-      </w:pPr>
-      <w:r>
-        <w:rPr>
-          <w:rFonts w:ascii="Times New Roman" w:hAnsi="Times New Roman" w:cs="Times New Roman"/>
-          <w:sz w:val="28"/>
-          <w:szCs w:val="28"/>
-        </w:rPr>
-        <w:t xml:space="preserve">Плюсы: </w:t>
-      </w:r>
-    </w:p>
-    <w:p>
-      <w:pPr>
-        <w:rPr>
-          <w:rFonts w:ascii="Times New Roman" w:hAnsi="Times New Roman" w:cs="Times New Roman"/>
-          <w:sz w:val="28"/>
-          <w:szCs w:val="28"/>
-        </w:rPr>
-      </w:pPr>
-      <w:r>
-        <w:rPr>
-          <w:rFonts w:ascii="Times New Roman" w:hAnsi="Times New Roman" w:cs="Times New Roman"/>
-          <w:sz w:val="28"/>
-          <w:szCs w:val="28"/>
-        </w:rPr>
-        <w:t>Упрощение реализации.</w:t>
-      </w:r>
-    </w:p>
-    <w:p>
-      <w:pPr>
-        <w:rPr>
-          <w:rFonts w:ascii="Times New Roman" w:hAnsi="Times New Roman" w:cs="Times New Roman"/>
-          <w:sz w:val="28"/>
-          <w:szCs w:val="28"/>
-        </w:rPr>
-      </w:pPr>
-      <w:r>
-        <w:rPr>
-          <w:rFonts w:ascii="Times New Roman" w:hAnsi="Times New Roman" w:cs="Times New Roman"/>
-          <w:sz w:val="28"/>
-          <w:szCs w:val="28"/>
-        </w:rPr>
-        <w:t>Выделение разных подходов к моделированию.</w:t>
-      </w:r>
-    </w:p>
-    <w:p>
-      <w:pPr>
-        <w:rPr>
-          <w:rFonts w:ascii="Times New Roman" w:hAnsi="Times New Roman" w:cs="Times New Roman"/>
-          <w:sz w:val="28"/>
-          <w:szCs w:val="28"/>
-        </w:rPr>
-      </w:pPr>
-      <w:r>
-        <w:rPr>
-          <w:rFonts w:ascii="Times New Roman" w:hAnsi="Times New Roman" w:cs="Times New Roman"/>
-          <w:sz w:val="28"/>
-          <w:szCs w:val="28"/>
-        </w:rPr>
-        <w:t>Изолирование методов от иерархии наследования. В результате классы, которые не связаны между собой иерархически, могут реализовать один и тот же интерфейс;</w:t>
-      </w:r>
-    </w:p>
-    <w:p>
-      <w:pPr>
-        <w:rPr>
-          <w:rFonts w:ascii="Times New Roman" w:hAnsi="Times New Roman" w:cs="Times New Roman"/>
-          <w:sz w:val="28"/>
-          <w:szCs w:val="28"/>
-        </w:rPr>
-      </w:pPr>
-      <w:r>
-        <w:rPr>
-          <w:rFonts w:ascii="Times New Roman" w:hAnsi="Times New Roman" w:cs="Times New Roman"/>
-          <w:sz w:val="28"/>
-          <w:szCs w:val="28"/>
-        </w:rPr>
-        <w:t>Уменьшение связности кода.</w:t>
-      </w:r>
-    </w:p>
-    <w:p>
-      <w:pPr>
-        <w:rPr>
-          <w:rFonts w:ascii="Times New Roman" w:hAnsi="Times New Roman" w:cs="Times New Roman"/>
-          <w:b/>
-          <w:sz w:val="28"/>
-          <w:szCs w:val="28"/>
-        </w:rPr>
-      </w:pPr>
-      <w:r>
-        <w:rPr>
-          <w:rFonts w:ascii="Times New Roman" w:hAnsi="Times New Roman" w:cs="Times New Roman"/>
-          <w:sz w:val="28"/>
-          <w:szCs w:val="28"/>
-        </w:rPr>
-        <w:t>Абстрактный класс — базовый класс, который не предполагает создания экземпляров</w:t>
-      </w:r>
-      <w:r>
-        <w:rPr>
-          <w:rFonts w:ascii="Times New Roman" w:hAnsi="Times New Roman" w:cs="Times New Roman"/>
-          <w:sz w:val="28"/>
-          <w:szCs w:val="28"/>
-        </w:rPr>
-        <w:t xml:space="preserve"> по причине их бессмысленности</w:t>
-      </w:r>
-      <w:r>
-        <w:rPr>
-          <w:rFonts w:ascii="Times New Roman" w:hAnsi="Times New Roman" w:cs="Times New Roman"/>
-          <w:sz w:val="28"/>
-          <w:szCs w:val="28"/>
-        </w:rPr>
-        <w:t>.</w:t>
-      </w:r>
-    </w:p>
-    <w:p>
-      <w:pPr>
-        <w:rPr>
-          <w:rFonts w:ascii="Times New Roman" w:hAnsi="Times New Roman" w:cs="Times New Roman"/>
-          <w:b/>
-          <w:sz w:val="28"/>
-          <w:szCs w:val="28"/>
-        </w:rPr>
-      </w:pPr>
-      <w:r>
-        <w:rPr>
-          <w:rFonts w:ascii="Times New Roman" w:hAnsi="Times New Roman" w:cs="Times New Roman"/>
-          <w:sz w:val="28"/>
-          <w:szCs w:val="28"/>
-        </w:rPr>
-        <w:t xml:space="preserve">«заготовка» класса, средство для повторного использования кода. описывает некое общее состояние и поведение, которым будут обладать будущие классы. создается с целью создания общего интерфейса между разными реализациями </w:t>
-      </w:r>
-      <w:r>
-        <w:rPr>
-          <w:rFonts w:ascii="Times New Roman" w:hAnsi="Times New Roman" w:cs="Times New Roman"/>
-          <w:b/>
-          <w:sz w:val="28"/>
-          <w:szCs w:val="28"/>
-        </w:rPr>
-        <w:t>классов</w:t>
-      </w:r>
-      <w:r>
-        <w:rPr>
-          <w:rFonts w:ascii="Times New Roman" w:hAnsi="Times New Roman" w:cs="Times New Roman"/>
-          <w:b/>
-          <w:sz w:val="28"/>
-          <w:szCs w:val="28"/>
-        </w:rPr>
-        <w:t>.</w:t>
-      </w:r>
-    </w:p>
-    <w:p>
-      <w:pPr>
-        <w:rPr>
-          <w:rFonts w:ascii="Times New Roman" w:hAnsi="Times New Roman" w:cs="Times New Roman"/>
-          <w:bCs/>
-          <w:sz w:val="28"/>
-          <w:szCs w:val="28"/>
-        </w:rPr>
-      </w:pPr>
-      <w:r>
-        <w:rPr>
-          <w:rFonts w:ascii="Times New Roman" w:hAnsi="Times New Roman" w:cs="Times New Roman"/>
-          <w:bCs/>
-          <w:sz w:val="28"/>
-          <w:szCs w:val="28"/>
-        </w:rPr>
-        <w:t>Абстрактный класс без абстрактных методов нужен чтобы не было возможности создавать экземпляр класса. Данный класс используется только в качестве базового.</w:t>
-      </w:r>
-    </w:p>
-    <w:p>
-      <w:pPr>
-        <w:rPr>
-          <w:rFonts w:ascii="Times New Roman" w:hAnsi="Times New Roman" w:cs="Times New Roman"/>
-          <w:bCs/>
-          <w:sz w:val="28"/>
-          <w:szCs w:val="28"/>
-        </w:rPr>
-      </w:pPr>
-    </w:p>
-    <w:p>
-      <w:pPr>
-        <w:rPr>
-          <w:rFonts w:ascii="Times New Roman" w:hAnsi="Times New Roman" w:cs="Times New Roman"/>
-          <w:bCs/>
-          <w:sz w:val="28"/>
-          <w:szCs w:val="28"/>
-        </w:rPr>
-      </w:pPr>
-      <w:r>
-        <w:rPr>
-          <w:rFonts w:ascii="Times New Roman" w:hAnsi="Times New Roman" w:cs="Times New Roman"/>
-          <w:bCs/>
-          <w:sz w:val="28"/>
-          <w:szCs w:val="28"/>
-        </w:rPr>
-        <w:t xml:space="preserve">В </w:t>
-      </w:r>
-      <w:r>
-        <w:rPr>
-          <w:rFonts w:ascii="Times New Roman" w:hAnsi="Times New Roman" w:cs="Times New Roman"/>
-          <w:bCs/>
-          <w:sz w:val="28"/>
-          <w:szCs w:val="28"/>
-          <w:lang w:val="en-US"/>
-        </w:rPr>
-        <w:t>java</w:t>
-      </w:r>
-      <w:r>
-        <w:rPr>
-          <w:rFonts w:ascii="Times New Roman" w:hAnsi="Times New Roman" w:cs="Times New Roman"/>
-          <w:bCs/>
-          <w:sz w:val="28"/>
-          <w:szCs w:val="28"/>
-        </w:rPr>
-        <w:t xml:space="preserve"> </w:t>
-      </w:r>
-      <w:r>
-        <w:rPr>
-          <w:rFonts w:ascii="Times New Roman" w:hAnsi="Times New Roman" w:cs="Times New Roman"/>
           <w:bCs/>
           <w:sz w:val="28"/>
           <w:szCs w:val="28"/>
@@ -1548,7 +1613,7 @@
     </w:p>
     <w:p>
       <w:pPr>
-        <w:pStyle w:val="a6"/>
+        <w:pStyle w:val="ListParagraph"/>
         <w:numPr>
           <w:ilvl w:val="0"/>
           <w:numId w:val="2"/>
@@ -1572,7 +1637,7 @@
     </w:p>
     <w:p>
       <w:pPr>
-        <w:pStyle w:val="a6"/>
+        <w:pStyle w:val="ListParagraph"/>
         <w:numPr>
           <w:ilvl w:val="0"/>
           <w:numId w:val="2"/>
@@ -1596,7 +1661,7 @@
     </w:p>
     <w:p>
       <w:pPr>
-        <w:pStyle w:val="a6"/>
+        <w:pStyle w:val="ListParagraph"/>
         <w:numPr>
           <w:ilvl w:val="0"/>
           <w:numId w:val="2"/>
@@ -1635,6 +1700,7 @@
           <w:szCs w:val="28"/>
           <w:lang w:val="en-US"/>
         </w:rPr>
+        <w:lastRenderedPageBreak/>
         <w:t>Java</w:t>
       </w:r>
       <w:r>
@@ -1709,7 +1775,6 @@
           <w:sz w:val="28"/>
           <w:szCs w:val="28"/>
         </w:rPr>
-        <w:lastRenderedPageBreak/>
         <w:t>Множественное наследование типов реализуется с помощью интерфейсов.</w:t>
       </w:r>
       <w:r>
@@ -1753,7 +1818,7 @@
     </w:p>
     <w:p>
       <w:pPr>
-        <w:pStyle w:val="a6"/>
+        <w:pStyle w:val="ListParagraph"/>
         <w:numPr>
           <w:ilvl w:val="0"/>
           <w:numId w:val="1"/>
@@ -1804,7 +1869,7 @@
     </w:p>
     <w:p>
       <w:pPr>
-        <w:pStyle w:val="a6"/>
+        <w:pStyle w:val="ListParagraph"/>
         <w:numPr>
           <w:ilvl w:val="0"/>
           <w:numId w:val="1"/>
@@ -1828,7 +1893,7 @@
     </w:p>
     <w:p>
       <w:pPr>
-        <w:pStyle w:val="a6"/>
+        <w:pStyle w:val="ListParagraph"/>
         <w:numPr>
           <w:ilvl w:val="0"/>
           <w:numId w:val="1"/>
@@ -2086,7 +2151,7 @@
 </file>
 
 <file path=word/numbering.xml><?xml version="1.0" encoding="utf-8"?>
-<w:numbering xmlns:wpc="http://schemas.microsoft.com/office/word/2010/wordprocessingCanvas" xmlns:cx="http://schemas.microsoft.com/office/drawing/2014/chartex" xmlns:cx1="http://schemas.microsoft.com/office/drawing/2015/9/8/chartex" xmlns:cx2="http://schemas.microsoft.com/office/drawing/2015/10/21/chartex" xmlns:cx3="http://schemas.microsoft.com/office/drawing/2016/5/9/chartex" xmlns:cx4="http://schemas.microsoft.com/office/drawing/2016/5/10/chartex" xmlns:cx5="http://schemas.microsoft.com/office/drawing/2016/5/11/chartex" xmlns:cx6="http://schemas.microsoft.com/office/drawing/2016/5/12/chartex" xmlns:cx7="http://schemas.microsoft.com/office/drawing/2016/5/13/chartex" xmlns:cx8="http://schemas.microsoft.com/office/drawing/2016/5/14/chartex" xmlns:mc="http://schemas.openxmlformats.org/markup-compatibility/2006" xmlns:aink="http://schemas.microsoft.com/office/drawing/2016/ink" xmlns:am3d="http://schemas.microsoft.com/office/drawing/2017/model3d" xmlns:o="urn:schemas-microsoft-com:office:office" xmlns:r="http://schemas.openxmlformats.org/officeDocument/2006/relationships" xmlns:m="http://schemas.openxmlformats.org/officeDocument/2006/math" xmlns:v="urn:schemas-microsoft-com:vml" xmlns:wp14="http://schemas.microsoft.com/office/word/2010/wordprocessingDrawing" xmlns:wp="http://schemas.openxmlformats.org/drawingml/2006/wordprocessingDrawing" xmlns:w10="urn:schemas-microsoft-com:office:word" xmlns:w="http://schemas.openxmlformats.org/wordprocessingml/2006/main" xmlns:w14="http://schemas.microsoft.com/office/word/2010/wordml" xmlns:w15="http://schemas.microsoft.com/office/word/2012/wordml" xmlns:w16cex="http://schemas.microsoft.com/office/word/2018/wordml/cex" xmlns:w16cid="http://schemas.microsoft.com/office/word/2016/wordml/cid" xmlns:w16="http://schemas.microsoft.com/office/word/2018/wordml" xmlns:w16sdtdh="http://schemas.microsoft.com/office/word/2020/wordml/sdtdatahash" xmlns:w16se="http://schemas.microsoft.com/office/word/2015/wordml/symex" xmlns:wpg="http://schemas.microsoft.com/office/word/2010/wordprocessingGroup" xmlns:wpi="http://schemas.microsoft.com/office/word/2010/wordprocessingInk" xmlns:wne="http://schemas.microsoft.com/office/word/2006/wordml" xmlns:wps="http://schemas.microsoft.com/office/word/2010/wordprocessingShape" mc:Ignorable="w14 w15 w16se w16cid w16 w16cex w16sdtdh wp14">
+<w:numbering xmlns:wpc="http://schemas.microsoft.com/office/word/2010/wordprocessingCanvas" xmlns:cx="http://schemas.microsoft.com/office/drawing/2014/chartex" xmlns:mc="http://schemas.openxmlformats.org/markup-compatibility/2006" xmlns:o="urn:schemas-microsoft-com:office:office" xmlns:r="http://schemas.openxmlformats.org/officeDocument/2006/relationships" xmlns:m="http://schemas.openxmlformats.org/officeDocument/2006/math" xmlns:v="urn:schemas-microsoft-com:vml" xmlns:wp14="http://schemas.microsoft.com/office/word/2010/wordprocessingDrawing" xmlns:wp="http://schemas.openxmlformats.org/drawingml/2006/wordprocessingDrawing" xmlns:w10="urn:schemas-microsoft-com:office:word" xmlns:w="http://schemas.openxmlformats.org/wordprocessingml/2006/main" xmlns:w14="http://schemas.microsoft.com/office/word/2010/wordml" xmlns:w15="http://schemas.microsoft.com/office/word/2012/wordml" xmlns:w16se="http://schemas.microsoft.com/office/word/2015/wordml/symex" xmlns:wpg="http://schemas.microsoft.com/office/word/2010/wordprocessingGroup" xmlns:wpi="http://schemas.microsoft.com/office/word/2010/wordprocessingInk" xmlns:wne="http://schemas.microsoft.com/office/word/2006/wordml" xmlns:wps="http://schemas.microsoft.com/office/word/2010/wordprocessingShape" mc:Ignorable="w14 w15 w16se wp14">
   <w:abstractNum w:abstractNumId="0" w15:restartNumberingAfterBreak="0">
     <w:nsid w:val="3CAF4C50"/>
     <w:multiLevelType w:val="hybridMultilevel"/>
@@ -2323,7 +2388,7 @@
 </file>
 
 <file path=word/styles.xml><?xml version="1.0" encoding="utf-8"?>
-<w:styles xmlns:mc="http://schemas.openxmlformats.org/markup-compatibility/2006" xmlns:r="http://schemas.openxmlformats.org/officeDocument/2006/relationships" xmlns:w="http://schemas.openxmlformats.org/wordprocessingml/2006/main" xmlns:w14="http://schemas.microsoft.com/office/word/2010/wordml" xmlns:w15="http://schemas.microsoft.com/office/word/2012/wordml" xmlns:w16cex="http://schemas.microsoft.com/office/word/2018/wordml/cex" xmlns:w16cid="http://schemas.microsoft.com/office/word/2016/wordml/cid" xmlns:w16="http://schemas.microsoft.com/office/word/2018/wordml" xmlns:w16sdtdh="http://schemas.microsoft.com/office/word/2020/wordml/sdtdatahash" xmlns:w16se="http://schemas.microsoft.com/office/word/2015/wordml/symex" mc:Ignorable="w14 w15 w16se w16cid w16 w16cex w16sdtdh">
+<w:styles xmlns:mc="http://schemas.openxmlformats.org/markup-compatibility/2006" xmlns:r="http://schemas.openxmlformats.org/officeDocument/2006/relationships" xmlns:w="http://schemas.openxmlformats.org/wordprocessingml/2006/main" xmlns:w14="http://schemas.microsoft.com/office/word/2010/wordml" xmlns:w15="http://schemas.microsoft.com/office/word/2012/wordml" xmlns:w16se="http://schemas.microsoft.com/office/word/2015/wordml/symex" mc:Ignorable="w14 w15 w16se">
   <w:docDefaults>
     <w:rPrDefault>
       <w:rPr>
@@ -2339,7 +2404,7 @@
       </w:pPr>
     </w:pPrDefault>
   </w:docDefaults>
-  <w:latentStyles w:defLockedState="0" w:defUIPriority="99" w:defSemiHidden="0" w:defUnhideWhenUsed="0" w:defQFormat="0" w:count="376">
+  <w:latentStyles w:defLockedState="0" w:defUIPriority="99" w:defSemiHidden="0" w:defUnhideWhenUsed="0" w:defQFormat="0" w:count="371">
     <w:lsdException w:name="Normal" w:uiPriority="0" w:qFormat="1"/>
     <w:lsdException w:name="heading 1" w:uiPriority="9" w:qFormat="1"/>
     <w:lsdException w:name="heading 2" w:semiHidden="1" w:uiPriority="9" w:unhideWhenUsed="1" w:qFormat="1"/>
@@ -2711,26 +2776,21 @@
     <w:lsdException w:name="List Table 5 Dark Accent 6" w:uiPriority="50"/>
     <w:lsdException w:name="List Table 6 Colorful Accent 6" w:uiPriority="51"/>
     <w:lsdException w:name="List Table 7 Colorful Accent 6" w:uiPriority="52"/>
-    <w:lsdException w:name="Mention" w:semiHidden="1" w:unhideWhenUsed="1"/>
-    <w:lsdException w:name="Smart Hyperlink" w:semiHidden="1" w:unhideWhenUsed="1"/>
-    <w:lsdException w:name="Hashtag" w:semiHidden="1" w:unhideWhenUsed="1"/>
-    <w:lsdException w:name="Unresolved Mention" w:semiHidden="1" w:unhideWhenUsed="1"/>
-    <w:lsdException w:name="Smart Link" w:semiHidden="1" w:unhideWhenUsed="1"/>
   </w:latentStyles>
-  <w:style w:type="paragraph" w:default="1" w:styleId="a">
+  <w:style w:type="paragraph" w:default="1" w:styleId="Normal">
     <w:name w:val="Normal"/>
     <w:qFormat/>
     <w:pPr>
       <w:spacing w:after="160" w:line="259" w:lineRule="auto"/>
     </w:pPr>
   </w:style>
-  <w:style w:type="character" w:default="1" w:styleId="a0">
+  <w:style w:type="character" w:default="1" w:styleId="DefaultParagraphFont">
     <w:name w:val="Default Paragraph Font"/>
     <w:uiPriority w:val="1"/>
     <w:semiHidden/>
     <w:unhideWhenUsed/>
   </w:style>
-  <w:style w:type="table" w:default="1" w:styleId="a1">
+  <w:style w:type="table" w:default="1" w:styleId="TableNormal">
     <w:name w:val="Normal Table"/>
     <w:uiPriority w:val="99"/>
     <w:semiHidden/>
@@ -2745,7 +2805,7 @@
       </w:tblCellMar>
     </w:tblPr>
   </w:style>
-  <w:style w:type="numbering" w:default="1" w:styleId="a2">
+  <w:style w:type="numbering" w:default="1" w:styleId="NoList">
     <w:name w:val="No List"/>
     <w:uiPriority w:val="99"/>
     <w:semiHidden/>
@@ -2753,7 +2813,7 @@
   </w:style>
   <w:style w:type="character" w:customStyle="1" w:styleId="-">
     <w:name w:val="Интернет-ссылка"/>
-    <w:basedOn w:val="a0"/>
+    <w:basedOn w:val="DefaultParagraphFont"/>
     <w:uiPriority w:val="99"/>
     <w:semiHidden/>
     <w:unhideWhenUsed/>
@@ -2765,8 +2825,8 @@
   </w:style>
   <w:style w:type="paragraph" w:customStyle="1" w:styleId="1">
     <w:name w:val="Заголовок1"/>
-    <w:basedOn w:val="a"/>
-    <w:next w:val="a3"/>
+    <w:basedOn w:val="Normal"/>
+    <w:next w:val="BodyText"/>
     <w:qFormat/>
     <w:pPr>
       <w:keepNext/>
@@ -2778,23 +2838,23 @@
       <w:szCs w:val="28"/>
     </w:rPr>
   </w:style>
-  <w:style w:type="paragraph" w:styleId="a3">
+  <w:style w:type="paragraph" w:styleId="BodyText">
     <w:name w:val="Body Text"/>
-    <w:basedOn w:val="a"/>
+    <w:basedOn w:val="Normal"/>
     <w:pPr>
       <w:spacing w:after="140" w:line="276" w:lineRule="auto"/>
     </w:pPr>
   </w:style>
-  <w:style w:type="paragraph" w:styleId="a4">
+  <w:style w:type="paragraph" w:styleId="List">
     <w:name w:val="List"/>
-    <w:basedOn w:val="a3"/>
+    <w:basedOn w:val="BodyText"/>
     <w:rPr>
       <w:rFonts w:cs="Lohit Devanagari"/>
     </w:rPr>
   </w:style>
-  <w:style w:type="paragraph" w:styleId="a5">
+  <w:style w:type="paragraph" w:styleId="Caption">
     <w:name w:val="caption"/>
-    <w:basedOn w:val="a"/>
+    <w:basedOn w:val="Normal"/>
     <w:qFormat/>
     <w:pPr>
       <w:suppressLineNumbers/>
@@ -2810,7 +2870,7 @@
   </w:style>
   <w:style w:type="paragraph" w:customStyle="1" w:styleId="10">
     <w:name w:val="Указатель1"/>
-    <w:basedOn w:val="a"/>
+    <w:basedOn w:val="Normal"/>
     <w:qFormat/>
     <w:pPr>
       <w:suppressLineNumbers/>
@@ -2819,9 +2879,9 @@
       <w:rFonts w:cs="Lohit Devanagari"/>
     </w:rPr>
   </w:style>
-  <w:style w:type="paragraph" w:styleId="a6">
+  <w:style w:type="paragraph" w:styleId="ListParagraph">
     <w:name w:val="List Paragraph"/>
-    <w:basedOn w:val="a"/>
+    <w:basedOn w:val="Normal"/>
     <w:uiPriority w:val="34"/>
     <w:qFormat/>
     <w:rsid w:val="00E25D12"/>

</xml_diff>